<commit_message>
slides for week 9 day 1, replace drake meme
</commit_message>
<xml_diff>
--- a/docs/resources/week9.docx
+++ b/docs/resources/week9.docx
@@ -131,7 +131,6 @@
               </w:rPr>
               <w:t xml:space="preserve">   </w:t>
             </w:r>
-            <w:proofErr w:type="gramStart"/>
             <w:r>
               <w:rPr>
                 <w:rFonts w:ascii="Courier New" w:hAnsi="Courier New" w:cs="Courier New"/>
@@ -141,7 +140,6 @@
               </w:rPr>
               <w:t>count(</w:t>
             </w:r>
-            <w:proofErr w:type="gramEnd"/>
             <w:r>
               <w:rPr>
                 <w:rFonts w:ascii="Courier New" w:hAnsi="Courier New" w:cs="Courier New"/>
@@ -272,7 +270,6 @@
               </w:rPr>
               <w:t xml:space="preserve">   </w:t>
             </w:r>
-            <w:proofErr w:type="gramStart"/>
             <w:r>
               <w:rPr>
                 <w:rFonts w:ascii="Courier New" w:hAnsi="Courier New" w:cs="Courier New"/>
@@ -291,7 +288,6 @@
               </w:rPr>
               <w:t>(</w:t>
             </w:r>
-            <w:proofErr w:type="gramEnd"/>
             <w:r>
               <w:rPr>
                 <w:rFonts w:ascii="Courier New" w:hAnsi="Courier New" w:cs="Courier New"/>
@@ -724,21 +720,7 @@
               <w:rPr>
                 <w:rFonts w:ascii="Courier New" w:hAnsi="Courier New" w:cs="Courier New"/>
               </w:rPr>
-              <w:t xml:space="preserve">  </w:t>
-            </w:r>
-            <w:proofErr w:type="gramStart"/>
-            <w:r>
-              <w:rPr>
-                <w:rFonts w:ascii="Courier New" w:hAnsi="Courier New" w:cs="Courier New"/>
-              </w:rPr>
-              <w:t>specify(</w:t>
-            </w:r>
-            <w:proofErr w:type="gramEnd"/>
-            <w:r>
-              <w:rPr>
-                <w:rFonts w:ascii="Courier New" w:hAnsi="Courier New" w:cs="Courier New"/>
-              </w:rPr>
-              <w:t xml:space="preserve">response = </w:t>
+              <w:t xml:space="preserve">  specify(response = </w:t>
             </w:r>
             <w:r>
               <w:rPr>
@@ -806,21 +788,7 @@
               <w:rPr>
                 <w:rFonts w:ascii="Courier New" w:hAnsi="Courier New" w:cs="Courier New"/>
               </w:rPr>
-              <w:t xml:space="preserve">  </w:t>
-            </w:r>
-            <w:proofErr w:type="gramStart"/>
-            <w:r>
-              <w:rPr>
-                <w:rFonts w:ascii="Courier New" w:hAnsi="Courier New" w:cs="Courier New"/>
-              </w:rPr>
-              <w:t>calculate(</w:t>
-            </w:r>
-            <w:proofErr w:type="gramEnd"/>
-            <w:r>
-              <w:rPr>
-                <w:rFonts w:ascii="Courier New" w:hAnsi="Courier New" w:cs="Courier New"/>
-              </w:rPr>
-              <w:t>stat = "F")</w:t>
+              <w:t xml:space="preserve">  calculate(stat = "F")</w:t>
             </w:r>
           </w:p>
           <w:p/>
@@ -929,21 +897,7 @@
               <w:rPr>
                 <w:rFonts w:ascii="Courier New" w:hAnsi="Courier New" w:cs="Courier New"/>
               </w:rPr>
-              <w:t xml:space="preserve">  </w:t>
-            </w:r>
-            <w:proofErr w:type="gramStart"/>
-            <w:r>
-              <w:rPr>
-                <w:rFonts w:ascii="Courier New" w:hAnsi="Courier New" w:cs="Courier New"/>
-              </w:rPr>
-              <w:t>specify(</w:t>
-            </w:r>
-            <w:proofErr w:type="gramEnd"/>
-            <w:r>
-              <w:rPr>
-                <w:rFonts w:ascii="Courier New" w:hAnsi="Courier New" w:cs="Courier New"/>
-              </w:rPr>
-              <w:t xml:space="preserve">response = </w:t>
+              <w:t xml:space="preserve">  specify(response = </w:t>
             </w:r>
             <w:r>
               <w:rPr>
@@ -1030,48 +984,20 @@
               <w:rPr>
                 <w:rFonts w:ascii="Courier New" w:hAnsi="Courier New" w:cs="Courier New"/>
               </w:rPr>
-              <w:t xml:space="preserve">  </w:t>
-            </w:r>
-            <w:proofErr w:type="gramStart"/>
-            <w:r>
-              <w:rPr>
-                <w:rFonts w:ascii="Courier New" w:hAnsi="Courier New" w:cs="Courier New"/>
-              </w:rPr>
-              <w:t>hypothesize(</w:t>
-            </w:r>
-            <w:proofErr w:type="gramEnd"/>
-            <w:r>
-              <w:rPr>
-                <w:rFonts w:ascii="Courier New" w:hAnsi="Courier New" w:cs="Courier New"/>
-              </w:rPr>
-              <w:t>null = “independence”) %&gt;%</w:t>
-            </w:r>
-          </w:p>
-          <w:p>
-            <w:pPr>
-              <w:rPr>
-                <w:rFonts w:ascii="Courier New" w:hAnsi="Courier New" w:cs="Courier New"/>
-              </w:rPr>
-            </w:pPr>
-            <w:r>
-              <w:rPr>
-                <w:rFonts w:ascii="Courier New" w:hAnsi="Courier New" w:cs="Courier New"/>
-              </w:rPr>
-              <w:t xml:space="preserve">  </w:t>
-            </w:r>
-            <w:proofErr w:type="gramStart"/>
-            <w:r>
-              <w:rPr>
-                <w:rFonts w:ascii="Courier New" w:hAnsi="Courier New" w:cs="Courier New"/>
-              </w:rPr>
-              <w:t>generate(</w:t>
-            </w:r>
-            <w:proofErr w:type="gramEnd"/>
-            <w:r>
-              <w:rPr>
-                <w:rFonts w:ascii="Courier New" w:hAnsi="Courier New" w:cs="Courier New"/>
-              </w:rPr>
-              <w:t xml:space="preserve">reps = </w:t>
+              <w:t xml:space="preserve">  hypothesize(null = “independence”) %&gt;%</w:t>
+            </w:r>
+          </w:p>
+          <w:p>
+            <w:pPr>
+              <w:rPr>
+                <w:rFonts w:ascii="Courier New" w:hAnsi="Courier New" w:cs="Courier New"/>
+              </w:rPr>
+            </w:pPr>
+            <w:r>
+              <w:rPr>
+                <w:rFonts w:ascii="Courier New" w:hAnsi="Courier New" w:cs="Courier New"/>
+              </w:rPr>
+              <w:t xml:space="preserve">  generate(reps = </w:t>
             </w:r>
             <w:r>
               <w:rPr>
@@ -1108,21 +1034,7 @@
               <w:rPr>
                 <w:rFonts w:ascii="Courier New" w:hAnsi="Courier New" w:cs="Courier New"/>
               </w:rPr>
-              <w:t xml:space="preserve">  </w:t>
-            </w:r>
-            <w:proofErr w:type="gramStart"/>
-            <w:r>
-              <w:rPr>
-                <w:rFonts w:ascii="Courier New" w:hAnsi="Courier New" w:cs="Courier New"/>
-              </w:rPr>
-              <w:t>calculate(</w:t>
-            </w:r>
-            <w:proofErr w:type="gramEnd"/>
-            <w:r>
-              <w:rPr>
-                <w:rFonts w:ascii="Courier New" w:hAnsi="Courier New" w:cs="Courier New"/>
-              </w:rPr>
-              <w:t>stat = "</w:t>
+              <w:t xml:space="preserve">  calculate(stat = "</w:t>
             </w:r>
             <w:r>
               <w:rPr>
@@ -1225,37 +1137,7 @@
                 <w:rFonts w:ascii="Courier New" w:hAnsi="Courier New" w:cs="Courier New"/>
                 <w:color w:val="000000" w:themeColor="text1"/>
               </w:rPr>
-              <w:t xml:space="preserve">   </w:t>
-            </w:r>
-            <w:proofErr w:type="gramStart"/>
-            <w:r>
-              <w:rPr>
-                <w:rFonts w:ascii="Courier New" w:hAnsi="Courier New" w:cs="Courier New"/>
-                <w:color w:val="000000" w:themeColor="text1"/>
-              </w:rPr>
-              <w:t>labs(</w:t>
-            </w:r>
-            <w:proofErr w:type="gramEnd"/>
-            <w:r>
-              <w:rPr>
-                <w:rFonts w:ascii="Courier New" w:hAnsi="Courier New" w:cs="Courier New"/>
-                <w:color w:val="000000" w:themeColor="text1"/>
-              </w:rPr>
-              <w:t xml:space="preserve">x = “Permuted </w:t>
-            </w:r>
-            <w:r>
-              <w:rPr>
-                <w:rFonts w:ascii="Courier New" w:hAnsi="Courier New" w:cs="Courier New"/>
-                <w:color w:val="000000" w:themeColor="text1"/>
-              </w:rPr>
-              <w:t>F-statistic</w:t>
-            </w:r>
-            <w:r>
-              <w:rPr>
-                <w:rFonts w:ascii="Courier New" w:hAnsi="Courier New" w:cs="Courier New"/>
-                <w:color w:val="000000" w:themeColor="text1"/>
-              </w:rPr>
-              <w:t>”)</w:t>
+              <w:t xml:space="preserve">   labs(x = “Permuted F-statistic”)</w:t>
             </w:r>
           </w:p>
           <w:p/>
@@ -1317,15 +1199,7 @@
                 <w:rFonts w:ascii="Courier New" w:hAnsi="Courier New" w:cs="Courier New"/>
                 <w:color w:val="000000" w:themeColor="text1"/>
               </w:rPr>
-              <w:t>null_</w:t>
-            </w:r>
-            <w:proofErr w:type="gramStart"/>
-            <w:r>
-              <w:rPr>
-                <w:rFonts w:ascii="Courier New" w:hAnsi="Courier New" w:cs="Courier New"/>
-                <w:color w:val="000000" w:themeColor="text1"/>
-              </w:rPr>
-              <w:t>distribution</w:t>
+              <w:t>null_distribution</w:t>
             </w:r>
             <w:proofErr w:type="spellEnd"/>
             <w:r>
@@ -1333,15 +1207,29 @@
                 <w:rFonts w:ascii="Courier New" w:hAnsi="Courier New" w:cs="Courier New"/>
                 <w:color w:val="000000" w:themeColor="text1"/>
               </w:rPr>
-              <w:t>)+</w:t>
-            </w:r>
-            <w:proofErr w:type="gramEnd"/>
-            <w:r>
-              <w:rPr>
-                <w:rFonts w:ascii="Courier New" w:hAnsi="Courier New" w:cs="Courier New"/>
-                <w:color w:val="000000" w:themeColor="text1"/>
-              </w:rPr>
-              <w:t xml:space="preserve"> </w:t>
+              <w:t xml:space="preserve">)+ </w:t>
+            </w:r>
+          </w:p>
+          <w:p>
+            <w:pPr>
+              <w:rPr>
+                <w:rFonts w:ascii="Courier New" w:hAnsi="Courier New" w:cs="Courier New"/>
+                <w:color w:val="000000" w:themeColor="text1"/>
+              </w:rPr>
+            </w:pPr>
+            <w:r>
+              <w:rPr>
+                <w:rFonts w:ascii="Courier New" w:hAnsi="Courier New" w:cs="Courier New"/>
+                <w:color w:val="000000" w:themeColor="text1"/>
+              </w:rPr>
+              <w:t xml:space="preserve">   labs(x = “Permuted F-statistic”)</w:t>
+            </w:r>
+            <w:r>
+              <w:rPr>
+                <w:rFonts w:ascii="Courier New" w:hAnsi="Courier New" w:cs="Courier New"/>
+                <w:color w:val="000000" w:themeColor="text1"/>
+              </w:rPr>
+              <w:t xml:space="preserve"> +</w:t>
             </w:r>
           </w:p>
           <w:p>
@@ -1358,59 +1246,13 @@
               </w:rPr>
               <w:t xml:space="preserve">   </w:t>
             </w:r>
-            <w:proofErr w:type="gramStart"/>
-            <w:r>
-              <w:rPr>
-                <w:rFonts w:ascii="Courier New" w:hAnsi="Courier New" w:cs="Courier New"/>
-                <w:color w:val="000000" w:themeColor="text1"/>
-              </w:rPr>
-              <w:t>labs(</w:t>
-            </w:r>
-            <w:proofErr w:type="gramEnd"/>
-            <w:r>
-              <w:rPr>
-                <w:rFonts w:ascii="Courier New" w:hAnsi="Courier New" w:cs="Courier New"/>
-                <w:color w:val="000000" w:themeColor="text1"/>
-              </w:rPr>
-              <w:t>x = “Permuted F-statistic”)</w:t>
-            </w:r>
-            <w:r>
-              <w:rPr>
-                <w:rFonts w:ascii="Courier New" w:hAnsi="Courier New" w:cs="Courier New"/>
-                <w:color w:val="000000" w:themeColor="text1"/>
-              </w:rPr>
-              <w:t xml:space="preserve"> +</w:t>
-            </w:r>
-          </w:p>
-          <w:p>
-            <w:pPr>
-              <w:rPr>
-                <w:rFonts w:ascii="Courier New" w:hAnsi="Courier New" w:cs="Courier New"/>
-                <w:color w:val="000000" w:themeColor="text1"/>
-              </w:rPr>
-            </w:pPr>
-            <w:r>
-              <w:rPr>
-                <w:rFonts w:ascii="Courier New" w:hAnsi="Courier New" w:cs="Courier New"/>
-                <w:color w:val="000000" w:themeColor="text1"/>
-              </w:rPr>
-              <w:t xml:space="preserve">   </w:t>
-            </w:r>
             <w:proofErr w:type="spellStart"/>
             <w:r>
               <w:rPr>
                 <w:rFonts w:ascii="Courier New" w:hAnsi="Courier New" w:cs="Courier New"/>
                 <w:color w:val="000000" w:themeColor="text1"/>
               </w:rPr>
-              <w:t>shade_p_</w:t>
-            </w:r>
-            <w:proofErr w:type="gramStart"/>
-            <w:r>
-              <w:rPr>
-                <w:rFonts w:ascii="Courier New" w:hAnsi="Courier New" w:cs="Courier New"/>
-                <w:color w:val="000000" w:themeColor="text1"/>
-              </w:rPr>
-              <w:t>value</w:t>
+              <w:t>shade_p_value</w:t>
             </w:r>
             <w:proofErr w:type="spellEnd"/>
             <w:r>
@@ -1421,7 +1263,6 @@
               <w:t>(</w:t>
             </w:r>
             <w:proofErr w:type="spellStart"/>
-            <w:proofErr w:type="gramEnd"/>
             <w:r>
               <w:rPr>
                 <w:rFonts w:ascii="Courier New" w:hAnsi="Courier New" w:cs="Courier New"/>
@@ -1547,14 +1388,7 @@
               <w:rPr>
                 <w:rFonts w:ascii="Courier New" w:hAnsi="Courier New" w:cs="Courier New"/>
               </w:rPr>
-              <w:t>get_p_</w:t>
-            </w:r>
-            <w:proofErr w:type="gramStart"/>
-            <w:r>
-              <w:rPr>
-                <w:rFonts w:ascii="Courier New" w:hAnsi="Courier New" w:cs="Courier New"/>
-              </w:rPr>
-              <w:t>value</w:t>
+              <w:t>get_p_value</w:t>
             </w:r>
             <w:proofErr w:type="spellEnd"/>
             <w:r>
@@ -1564,7 +1398,6 @@
               <w:t>(</w:t>
             </w:r>
             <w:proofErr w:type="spellStart"/>
-            <w:proofErr w:type="gramEnd"/>
             <w:r>
               <w:rPr>
                 <w:rFonts w:ascii="Courier New" w:hAnsi="Courier New" w:cs="Courier New"/>
@@ -1888,21 +1721,7 @@
               <w:rPr>
                 <w:rFonts w:ascii="Courier New" w:hAnsi="Courier New" w:cs="Courier New"/>
               </w:rPr>
-              <w:t xml:space="preserve">  </w:t>
-            </w:r>
-            <w:proofErr w:type="gramStart"/>
-            <w:r>
-              <w:rPr>
-                <w:rFonts w:ascii="Courier New" w:hAnsi="Courier New" w:cs="Courier New"/>
-              </w:rPr>
-              <w:t>specify(</w:t>
-            </w:r>
-            <w:proofErr w:type="gramEnd"/>
-            <w:r>
-              <w:rPr>
-                <w:rFonts w:ascii="Courier New" w:hAnsi="Courier New" w:cs="Courier New"/>
-              </w:rPr>
-              <w:t xml:space="preserve">response = </w:t>
+              <w:t xml:space="preserve">  specify(response = </w:t>
             </w:r>
             <w:r>
               <w:rPr>
@@ -1970,21 +1789,7 @@
               <w:rPr>
                 <w:rFonts w:ascii="Courier New" w:hAnsi="Courier New" w:cs="Courier New"/>
               </w:rPr>
-              <w:t xml:space="preserve">  </w:t>
-            </w:r>
-            <w:proofErr w:type="gramStart"/>
-            <w:r>
-              <w:rPr>
-                <w:rFonts w:ascii="Courier New" w:hAnsi="Courier New" w:cs="Courier New"/>
-              </w:rPr>
-              <w:t>calculate(</w:t>
-            </w:r>
-            <w:proofErr w:type="gramEnd"/>
-            <w:r>
-              <w:rPr>
-                <w:rFonts w:ascii="Courier New" w:hAnsi="Courier New" w:cs="Courier New"/>
-              </w:rPr>
-              <w:t>stat = "</w:t>
+              <w:t xml:space="preserve">  calculate(stat = "</w:t>
             </w:r>
             <w:r>
               <w:rPr>
@@ -2110,21 +1915,7 @@
               <w:rPr>
                 <w:rFonts w:ascii="Courier New" w:hAnsi="Courier New" w:cs="Courier New"/>
               </w:rPr>
-              <w:t xml:space="preserve">  </w:t>
-            </w:r>
-            <w:proofErr w:type="gramStart"/>
-            <w:r>
-              <w:rPr>
-                <w:rFonts w:ascii="Courier New" w:hAnsi="Courier New" w:cs="Courier New"/>
-              </w:rPr>
-              <w:t>specify(</w:t>
-            </w:r>
-            <w:proofErr w:type="gramEnd"/>
-            <w:r>
-              <w:rPr>
-                <w:rFonts w:ascii="Courier New" w:hAnsi="Courier New" w:cs="Courier New"/>
-              </w:rPr>
-              <w:t xml:space="preserve">response = </w:t>
+              <w:t xml:space="preserve">  specify(response = </w:t>
             </w:r>
             <w:r>
               <w:rPr>
@@ -2211,48 +2002,20 @@
               <w:rPr>
                 <w:rFonts w:ascii="Courier New" w:hAnsi="Courier New" w:cs="Courier New"/>
               </w:rPr>
-              <w:t xml:space="preserve">  </w:t>
-            </w:r>
-            <w:proofErr w:type="gramStart"/>
-            <w:r>
-              <w:rPr>
-                <w:rFonts w:ascii="Courier New" w:hAnsi="Courier New" w:cs="Courier New"/>
-              </w:rPr>
-              <w:t>hypothesize(</w:t>
-            </w:r>
-            <w:proofErr w:type="gramEnd"/>
-            <w:r>
-              <w:rPr>
-                <w:rFonts w:ascii="Courier New" w:hAnsi="Courier New" w:cs="Courier New"/>
-              </w:rPr>
-              <w:t>null = “independence”) %&gt;%</w:t>
-            </w:r>
-          </w:p>
-          <w:p>
-            <w:pPr>
-              <w:rPr>
-                <w:rFonts w:ascii="Courier New" w:hAnsi="Courier New" w:cs="Courier New"/>
-              </w:rPr>
-            </w:pPr>
-            <w:r>
-              <w:rPr>
-                <w:rFonts w:ascii="Courier New" w:hAnsi="Courier New" w:cs="Courier New"/>
-              </w:rPr>
-              <w:t xml:space="preserve">  </w:t>
-            </w:r>
-            <w:proofErr w:type="gramStart"/>
-            <w:r>
-              <w:rPr>
-                <w:rFonts w:ascii="Courier New" w:hAnsi="Courier New" w:cs="Courier New"/>
-              </w:rPr>
-              <w:t>generate(</w:t>
-            </w:r>
-            <w:proofErr w:type="gramEnd"/>
-            <w:r>
-              <w:rPr>
-                <w:rFonts w:ascii="Courier New" w:hAnsi="Courier New" w:cs="Courier New"/>
-              </w:rPr>
-              <w:t xml:space="preserve">reps = </w:t>
+              <w:t xml:space="preserve">  hypothesize(null = “independence”) %&gt;%</w:t>
+            </w:r>
+          </w:p>
+          <w:p>
+            <w:pPr>
+              <w:rPr>
+                <w:rFonts w:ascii="Courier New" w:hAnsi="Courier New" w:cs="Courier New"/>
+              </w:rPr>
+            </w:pPr>
+            <w:r>
+              <w:rPr>
+                <w:rFonts w:ascii="Courier New" w:hAnsi="Courier New" w:cs="Courier New"/>
+              </w:rPr>
+              <w:t xml:space="preserve">  generate(reps = </w:t>
             </w:r>
             <w:r>
               <w:rPr>
@@ -2289,21 +2052,7 @@
               <w:rPr>
                 <w:rFonts w:ascii="Courier New" w:hAnsi="Courier New" w:cs="Courier New"/>
               </w:rPr>
-              <w:t xml:space="preserve">  </w:t>
-            </w:r>
-            <w:proofErr w:type="gramStart"/>
-            <w:r>
-              <w:rPr>
-                <w:rFonts w:ascii="Courier New" w:hAnsi="Courier New" w:cs="Courier New"/>
-              </w:rPr>
-              <w:t>calculate(</w:t>
-            </w:r>
-            <w:proofErr w:type="gramEnd"/>
-            <w:r>
-              <w:rPr>
-                <w:rFonts w:ascii="Courier New" w:hAnsi="Courier New" w:cs="Courier New"/>
-              </w:rPr>
-              <w:t>stat = "</w:t>
+              <w:t xml:space="preserve">  calculate(stat = "</w:t>
             </w:r>
             <w:r>
               <w:rPr>
@@ -2406,23 +2155,7 @@
                 <w:rFonts w:ascii="Courier New" w:hAnsi="Courier New" w:cs="Courier New"/>
                 <w:color w:val="000000" w:themeColor="text1"/>
               </w:rPr>
-              <w:t xml:space="preserve">   </w:t>
-            </w:r>
-            <w:proofErr w:type="gramStart"/>
-            <w:r>
-              <w:rPr>
-                <w:rFonts w:ascii="Courier New" w:hAnsi="Courier New" w:cs="Courier New"/>
-                <w:color w:val="000000" w:themeColor="text1"/>
-              </w:rPr>
-              <w:t>labs(</w:t>
-            </w:r>
-            <w:proofErr w:type="gramEnd"/>
-            <w:r>
-              <w:rPr>
-                <w:rFonts w:ascii="Courier New" w:hAnsi="Courier New" w:cs="Courier New"/>
-                <w:color w:val="000000" w:themeColor="text1"/>
-              </w:rPr>
-              <w:t>x = “</w:t>
+              <w:t xml:space="preserve">   labs(x = “</w:t>
             </w:r>
             <w:r>
               <w:rPr>
@@ -2549,15 +2282,7 @@
                 <w:rFonts w:ascii="Courier New" w:hAnsi="Courier New" w:cs="Courier New"/>
                 <w:color w:val="000000" w:themeColor="text1"/>
               </w:rPr>
-              <w:t>null_</w:t>
-            </w:r>
-            <w:proofErr w:type="gramStart"/>
-            <w:r>
-              <w:rPr>
-                <w:rFonts w:ascii="Courier New" w:hAnsi="Courier New" w:cs="Courier New"/>
-                <w:color w:val="000000" w:themeColor="text1"/>
-              </w:rPr>
-              <w:t>distribution</w:t>
+              <w:t>null_distribution</w:t>
             </w:r>
             <w:proofErr w:type="spellEnd"/>
             <w:r>
@@ -2565,15 +2290,50 @@
                 <w:rFonts w:ascii="Courier New" w:hAnsi="Courier New" w:cs="Courier New"/>
                 <w:color w:val="000000" w:themeColor="text1"/>
               </w:rPr>
-              <w:t>)+</w:t>
-            </w:r>
-            <w:proofErr w:type="gramEnd"/>
-            <w:r>
-              <w:rPr>
-                <w:rFonts w:ascii="Courier New" w:hAnsi="Courier New" w:cs="Courier New"/>
-                <w:color w:val="000000" w:themeColor="text1"/>
-              </w:rPr>
-              <w:t xml:space="preserve"> </w:t>
+              <w:t xml:space="preserve">)+ </w:t>
+            </w:r>
+          </w:p>
+          <w:p>
+            <w:pPr>
+              <w:rPr>
+                <w:rFonts w:ascii="Courier New" w:hAnsi="Courier New" w:cs="Courier New"/>
+                <w:color w:val="000000" w:themeColor="text1"/>
+              </w:rPr>
+            </w:pPr>
+            <w:r>
+              <w:rPr>
+                <w:rFonts w:ascii="Courier New" w:hAnsi="Courier New" w:cs="Courier New"/>
+                <w:color w:val="000000" w:themeColor="text1"/>
+              </w:rPr>
+              <w:t xml:space="preserve">   labs(x = “Permuted Difference in Means (</w:t>
+            </w:r>
+            <w:r>
+              <w:rPr>
+                <w:rFonts w:ascii="Courier New" w:hAnsi="Courier New" w:cs="Courier New"/>
+                <w:color w:val="FF0000"/>
+              </w:rPr>
+              <w:t>&lt;GROUP 1&gt;</w:t>
+            </w:r>
+            <w:r>
+              <w:rPr>
+                <w:rFonts w:ascii="Courier New" w:hAnsi="Courier New" w:cs="Courier New"/>
+                <w:color w:val="000000" w:themeColor="text1"/>
+              </w:rPr>
+              <w:t xml:space="preserve"> - </w:t>
+            </w:r>
+            <w:r>
+              <w:rPr>
+                <w:rFonts w:ascii="Courier New" w:hAnsi="Courier New" w:cs="Courier New"/>
+                <w:color w:val="FF0000"/>
+              </w:rPr>
+              <w:t>&lt;GROUP 2&gt;</w:t>
+            </w:r>
+            <w:r>
+              <w:rPr>
+                <w:rFonts w:ascii="Courier New" w:hAnsi="Courier New" w:cs="Courier New"/>
+                <w:color w:val="000000" w:themeColor="text1"/>
+              </w:rPr>
+              <w:t>)”) +</w:t>
             </w:r>
           </w:p>
           <w:p>
@@ -2590,87 +2350,13 @@
               </w:rPr>
               <w:t xml:space="preserve">   </w:t>
             </w:r>
-            <w:proofErr w:type="gramStart"/>
-            <w:r>
-              <w:rPr>
-                <w:rFonts w:ascii="Courier New" w:hAnsi="Courier New" w:cs="Courier New"/>
-                <w:color w:val="000000" w:themeColor="text1"/>
-              </w:rPr>
-              <w:t>labs(</w:t>
-            </w:r>
-            <w:proofErr w:type="gramEnd"/>
-            <w:r>
-              <w:rPr>
-                <w:rFonts w:ascii="Courier New" w:hAnsi="Courier New" w:cs="Courier New"/>
-                <w:color w:val="000000" w:themeColor="text1"/>
-              </w:rPr>
-              <w:t>x = “Permuted Difference in Means (</w:t>
-            </w:r>
-            <w:r>
-              <w:rPr>
-                <w:rFonts w:ascii="Courier New" w:hAnsi="Courier New" w:cs="Courier New"/>
-                <w:color w:val="FF0000"/>
-              </w:rPr>
-              <w:t>&lt;GROUP 1&gt;</w:t>
-            </w:r>
-            <w:r>
-              <w:rPr>
-                <w:rFonts w:ascii="Courier New" w:hAnsi="Courier New" w:cs="Courier New"/>
-                <w:color w:val="000000" w:themeColor="text1"/>
-              </w:rPr>
-              <w:t xml:space="preserve"> - </w:t>
-            </w:r>
-            <w:r>
-              <w:rPr>
-                <w:rFonts w:ascii="Courier New" w:hAnsi="Courier New" w:cs="Courier New"/>
-                <w:color w:val="FF0000"/>
-              </w:rPr>
-              <w:t>&lt;GROUP 2&gt;</w:t>
-            </w:r>
-            <w:r>
-              <w:rPr>
-                <w:rFonts w:ascii="Courier New" w:hAnsi="Courier New" w:cs="Courier New"/>
-                <w:color w:val="000000" w:themeColor="text1"/>
-              </w:rPr>
-              <w:t>)”)</w:t>
-            </w:r>
-            <w:r>
-              <w:rPr>
-                <w:rFonts w:ascii="Courier New" w:hAnsi="Courier New" w:cs="Courier New"/>
-                <w:color w:val="000000" w:themeColor="text1"/>
-              </w:rPr>
-              <w:t xml:space="preserve"> +</w:t>
-            </w:r>
-          </w:p>
-          <w:p>
-            <w:pPr>
-              <w:rPr>
-                <w:rFonts w:ascii="Courier New" w:hAnsi="Courier New" w:cs="Courier New"/>
-                <w:color w:val="000000" w:themeColor="text1"/>
-              </w:rPr>
-            </w:pPr>
-            <w:r>
-              <w:rPr>
-                <w:rFonts w:ascii="Courier New" w:hAnsi="Courier New" w:cs="Courier New"/>
-                <w:color w:val="000000" w:themeColor="text1"/>
-              </w:rPr>
-              <w:t xml:space="preserve">   </w:t>
-            </w:r>
             <w:proofErr w:type="spellStart"/>
             <w:r>
               <w:rPr>
                 <w:rFonts w:ascii="Courier New" w:hAnsi="Courier New" w:cs="Courier New"/>
                 <w:color w:val="000000" w:themeColor="text1"/>
               </w:rPr>
-              <w:t>shade_p_</w:t>
-            </w:r>
-            <w:proofErr w:type="gramStart"/>
-            <w:r>
-              <w:rPr>
-                <w:rFonts w:ascii="Courier New" w:hAnsi="Courier New" w:cs="Courier New"/>
-                <w:color w:val="000000" w:themeColor="text1"/>
-              </w:rPr>
-              <w:t>value</w:t>
+              <w:t>shade_p_value</w:t>
             </w:r>
             <w:proofErr w:type="spellEnd"/>
             <w:r>
@@ -2681,7 +2367,6 @@
               <w:t>(</w:t>
             </w:r>
             <w:proofErr w:type="spellStart"/>
-            <w:proofErr w:type="gramEnd"/>
             <w:r>
               <w:rPr>
                 <w:rFonts w:ascii="Courier New" w:hAnsi="Courier New" w:cs="Courier New"/>
@@ -2759,14 +2444,6 @@
                 <w:iCs/>
               </w:rPr>
               <w:br/>
-            </w:r>
-            <w:r>
-              <w:rPr>
-                <w:b/>
-                <w:bCs/>
-                <w:i/>
-                <w:iCs/>
-              </w:rPr>
               <w:t xml:space="preserve">Note: </w:t>
             </w:r>
             <w:r>
@@ -2830,14 +2507,7 @@
               <w:rPr>
                 <w:rFonts w:ascii="Courier New" w:hAnsi="Courier New" w:cs="Courier New"/>
               </w:rPr>
-              <w:t>get_p_</w:t>
-            </w:r>
-            <w:proofErr w:type="gramStart"/>
-            <w:r>
-              <w:rPr>
-                <w:rFonts w:ascii="Courier New" w:hAnsi="Courier New" w:cs="Courier New"/>
-              </w:rPr>
-              <w:t>value</w:t>
+              <w:t>get_p_value</w:t>
             </w:r>
             <w:proofErr w:type="spellEnd"/>
             <w:r>
@@ -2847,7 +2517,6 @@
               <w:t>(</w:t>
             </w:r>
             <w:proofErr w:type="spellStart"/>
-            <w:proofErr w:type="gramEnd"/>
             <w:r>
               <w:rPr>
                 <w:rFonts w:ascii="Courier New" w:hAnsi="Courier New" w:cs="Courier New"/>
@@ -3078,7 +2747,6 @@
               <w:t xml:space="preserve"> &lt;- </w:t>
             </w:r>
             <w:proofErr w:type="spellStart"/>
-            <w:proofErr w:type="gramStart"/>
             <w:r>
               <w:rPr>
                 <w:rFonts w:ascii="Courier New" w:hAnsi="Courier New" w:cs="Courier New"/>
@@ -3094,7 +2762,6 @@
               </w:rPr>
               <w:t>(</w:t>
             </w:r>
-            <w:proofErr w:type="gramEnd"/>
             <w:r>
               <w:rPr>
                 <w:rFonts w:ascii="Courier New" w:hAnsi="Courier New" w:cs="Courier New"/>
@@ -3152,41 +2819,68 @@
           <w:p>
             <w:pPr>
               <w:rPr>
-                <w:rFonts w:ascii="Times New Roman" w:hAnsi="Times New Roman" w:cs="Times New Roman"/>
-                <w:b/>
-                <w:bCs/>
+                <w:rFonts w:ascii="Courier New" w:hAnsi="Courier New" w:cs="Courier New"/>
+              </w:rPr>
+            </w:pPr>
+            <w:proofErr w:type="spellStart"/>
+            <w:r>
+              <w:rPr>
+                <w:rFonts w:ascii="Courier New" w:hAnsi="Courier New" w:cs="Courier New"/>
+              </w:rPr>
+              <w:t>anova</w:t>
+            </w:r>
+            <w:proofErr w:type="spellEnd"/>
+            <w:r>
+              <w:rPr>
+                <w:rFonts w:ascii="Courier New" w:hAnsi="Courier New" w:cs="Courier New"/>
+              </w:rPr>
+              <w:t>(</w:t>
+            </w:r>
+            <w:proofErr w:type="spellStart"/>
+            <w:r>
+              <w:rPr>
+                <w:rFonts w:ascii="Courier New" w:hAnsi="Courier New" w:cs="Courier New"/>
+              </w:rPr>
+              <w:t>my_model</w:t>
+            </w:r>
+            <w:proofErr w:type="spellEnd"/>
+            <w:r>
+              <w:rPr>
+                <w:rFonts w:ascii="Courier New" w:hAnsi="Courier New" w:cs="Courier New"/>
+              </w:rPr>
+              <w:t>)</w:t>
+            </w:r>
+            <w:r>
+              <w:rPr>
+                <w:rFonts w:ascii="Courier New" w:hAnsi="Courier New" w:cs="Courier New"/>
+              </w:rPr>
+              <w:t>%&gt;%</w:t>
+            </w:r>
+          </w:p>
+          <w:p>
+            <w:pPr>
+              <w:rPr>
+                <w:rFonts w:ascii="Courier New" w:hAnsi="Courier New" w:cs="Courier New"/>
                 <w:color w:val="2E74B5" w:themeColor="accent5" w:themeShade="BF"/>
-                <w:sz w:val="28"/>
-                <w:szCs w:val="28"/>
-              </w:rPr>
-            </w:pPr>
-            <w:proofErr w:type="spellStart"/>
-            <w:r>
-              <w:rPr>
-                <w:rFonts w:ascii="Courier New" w:hAnsi="Courier New" w:cs="Courier New"/>
-              </w:rPr>
-              <w:t>anova</w:t>
-            </w:r>
-            <w:proofErr w:type="spellEnd"/>
-            <w:r>
-              <w:rPr>
-                <w:rFonts w:ascii="Courier New" w:hAnsi="Courier New" w:cs="Courier New"/>
-              </w:rPr>
-              <w:t>(</w:t>
-            </w:r>
-            <w:proofErr w:type="spellStart"/>
-            <w:r>
-              <w:rPr>
-                <w:rFonts w:ascii="Courier New" w:hAnsi="Courier New" w:cs="Courier New"/>
-              </w:rPr>
-              <w:t>my_model</w:t>
-            </w:r>
-            <w:proofErr w:type="spellEnd"/>
-            <w:r>
-              <w:rPr>
-                <w:rFonts w:ascii="Courier New" w:hAnsi="Courier New" w:cs="Courier New"/>
-              </w:rPr>
-              <w:t>)</w:t>
+              </w:rPr>
+            </w:pPr>
+            <w:r>
+              <w:rPr>
+                <w:rFonts w:ascii="Times New Roman" w:hAnsi="Times New Roman" w:cs="Times New Roman"/>
+                <w:b/>
+                <w:bCs/>
+                <w:color w:val="2E74B5" w:themeColor="accent5" w:themeShade="BF"/>
+                <w:sz w:val="28"/>
+                <w:szCs w:val="28"/>
+              </w:rPr>
+              <w:t xml:space="preserve">   </w:t>
+            </w:r>
+            <w:r>
+              <w:rPr>
+                <w:rFonts w:ascii="Courier New" w:hAnsi="Courier New" w:cs="Courier New"/>
+                <w:color w:val="000000" w:themeColor="text1"/>
+              </w:rPr>
+              <w:t>tidy()</w:t>
             </w:r>
           </w:p>
         </w:tc>

</xml_diff>

<commit_message>
new final project extra code
</commit_message>
<xml_diff>
--- a/docs/resources/week9.docx
+++ b/docs/resources/week9.docx
@@ -21,8 +21,6 @@
               <w:jc w:val="center"/>
               <w:rPr>
                 <w:rFonts w:ascii="Times New Roman" w:hAnsi="Times New Roman" w:cs="Times New Roman"/>
-                <w:b/>
-                <w:bCs/>
                 <w:sz w:val="28"/>
                 <w:szCs w:val="28"/>
               </w:rPr>
@@ -36,7 +34,172 @@
                 <w:sz w:val="28"/>
                 <w:szCs w:val="28"/>
               </w:rPr>
-              <w:t>Comparing Sample Sizes for Each Group of a Categorical Variable</w:t>
+              <w:t>Simulation-</w:t>
+            </w:r>
+            <w:r>
+              <w:rPr>
+                <w:rFonts w:ascii="Times New Roman" w:hAnsi="Times New Roman" w:cs="Times New Roman"/>
+                <w:b/>
+                <w:bCs/>
+                <w:color w:val="2E74B5" w:themeColor="accent5" w:themeShade="BF"/>
+                <w:sz w:val="28"/>
+                <w:szCs w:val="28"/>
+              </w:rPr>
+              <w:t>B</w:t>
+            </w:r>
+            <w:r>
+              <w:rPr>
+                <w:rFonts w:ascii="Times New Roman" w:hAnsi="Times New Roman" w:cs="Times New Roman"/>
+                <w:b/>
+                <w:bCs/>
+                <w:color w:val="2E74B5" w:themeColor="accent5" w:themeShade="BF"/>
+                <w:sz w:val="28"/>
+                <w:szCs w:val="28"/>
+              </w:rPr>
+              <w:t xml:space="preserve">ased </w:t>
+            </w:r>
+            <w:r>
+              <w:rPr>
+                <w:rFonts w:ascii="Times New Roman" w:hAnsi="Times New Roman" w:cs="Times New Roman"/>
+                <w:b/>
+                <w:bCs/>
+                <w:color w:val="2E74B5" w:themeColor="accent5" w:themeShade="BF"/>
+                <w:sz w:val="28"/>
+                <w:szCs w:val="28"/>
+              </w:rPr>
+              <w:t>O</w:t>
+            </w:r>
+            <w:r>
+              <w:rPr>
+                <w:rFonts w:ascii="Times New Roman" w:hAnsi="Times New Roman" w:cs="Times New Roman"/>
+                <w:b/>
+                <w:bCs/>
+                <w:color w:val="2E74B5" w:themeColor="accent5" w:themeShade="BF"/>
+                <w:sz w:val="28"/>
+                <w:szCs w:val="28"/>
+              </w:rPr>
+              <w:t>ne-</w:t>
+            </w:r>
+            <w:r>
+              <w:rPr>
+                <w:rFonts w:ascii="Times New Roman" w:hAnsi="Times New Roman" w:cs="Times New Roman"/>
+                <w:b/>
+                <w:bCs/>
+                <w:color w:val="2E74B5" w:themeColor="accent5" w:themeShade="BF"/>
+                <w:sz w:val="28"/>
+                <w:szCs w:val="28"/>
+              </w:rPr>
+              <w:t>W</w:t>
+            </w:r>
+            <w:r>
+              <w:rPr>
+                <w:rFonts w:ascii="Times New Roman" w:hAnsi="Times New Roman" w:cs="Times New Roman"/>
+                <w:b/>
+                <w:bCs/>
+                <w:color w:val="2E74B5" w:themeColor="accent5" w:themeShade="BF"/>
+                <w:sz w:val="28"/>
+                <w:szCs w:val="28"/>
+              </w:rPr>
+              <w:t xml:space="preserve">ay ANOVA for </w:t>
+            </w:r>
+            <w:r>
+              <w:rPr>
+                <w:rFonts w:ascii="Times New Roman" w:hAnsi="Times New Roman" w:cs="Times New Roman"/>
+                <w:b/>
+                <w:bCs/>
+                <w:color w:val="2E74B5" w:themeColor="accent5" w:themeShade="BF"/>
+                <w:sz w:val="28"/>
+                <w:szCs w:val="28"/>
+              </w:rPr>
+              <w:t xml:space="preserve">a </w:t>
+            </w:r>
+            <w:r>
+              <w:rPr>
+                <w:rFonts w:ascii="Times New Roman" w:hAnsi="Times New Roman" w:cs="Times New Roman"/>
+                <w:b/>
+                <w:bCs/>
+                <w:color w:val="2E74B5" w:themeColor="accent5" w:themeShade="BF"/>
+                <w:sz w:val="28"/>
+                <w:szCs w:val="28"/>
+              </w:rPr>
+              <w:t xml:space="preserve">Variable with </w:t>
+            </w:r>
+            <w:r>
+              <w:rPr>
+                <w:rFonts w:ascii="Times New Roman" w:hAnsi="Times New Roman" w:cs="Times New Roman"/>
+                <w:b/>
+                <w:bCs/>
+                <w:color w:val="FF0000"/>
+                <w:sz w:val="28"/>
+                <w:szCs w:val="28"/>
+              </w:rPr>
+              <w:t>THREE</w:t>
+            </w:r>
+            <w:r>
+              <w:rPr>
+                <w:rFonts w:ascii="Times New Roman" w:hAnsi="Times New Roman" w:cs="Times New Roman"/>
+                <w:b/>
+                <w:bCs/>
+                <w:color w:val="2E74B5" w:themeColor="accent5" w:themeShade="BF"/>
+                <w:sz w:val="28"/>
+                <w:szCs w:val="28"/>
+              </w:rPr>
+              <w:t xml:space="preserve"> </w:t>
+            </w:r>
+            <w:r>
+              <w:rPr>
+                <w:rFonts w:ascii="Times New Roman" w:hAnsi="Times New Roman" w:cs="Times New Roman"/>
+                <w:b/>
+                <w:bCs/>
+                <w:color w:val="2E74B5" w:themeColor="accent5" w:themeShade="BF"/>
+                <w:sz w:val="28"/>
+                <w:szCs w:val="28"/>
+              </w:rPr>
+              <w:t xml:space="preserve">or </w:t>
+            </w:r>
+            <w:r>
+              <w:rPr>
+                <w:rFonts w:ascii="Times New Roman" w:hAnsi="Times New Roman" w:cs="Times New Roman"/>
+                <w:b/>
+                <w:bCs/>
+                <w:color w:val="2E74B5" w:themeColor="accent5" w:themeShade="BF"/>
+                <w:sz w:val="28"/>
+                <w:szCs w:val="28"/>
+              </w:rPr>
+              <w:t>M</w:t>
+            </w:r>
+            <w:r>
+              <w:rPr>
+                <w:rFonts w:ascii="Times New Roman" w:hAnsi="Times New Roman" w:cs="Times New Roman"/>
+                <w:b/>
+                <w:bCs/>
+                <w:color w:val="2E74B5" w:themeColor="accent5" w:themeShade="BF"/>
+                <w:sz w:val="28"/>
+                <w:szCs w:val="28"/>
+              </w:rPr>
+              <w:t xml:space="preserve">ore </w:t>
+            </w:r>
+            <w:r>
+              <w:rPr>
+                <w:rFonts w:ascii="Times New Roman" w:hAnsi="Times New Roman" w:cs="Times New Roman"/>
+                <w:b/>
+                <w:bCs/>
+                <w:color w:val="2E74B5" w:themeColor="accent5" w:themeShade="BF"/>
+                <w:sz w:val="28"/>
+                <w:szCs w:val="28"/>
+              </w:rPr>
+              <w:t>L</w:t>
+            </w:r>
+            <w:r>
+              <w:rPr>
+                <w:rFonts w:ascii="Times New Roman" w:hAnsi="Times New Roman" w:cs="Times New Roman"/>
+                <w:b/>
+                <w:bCs/>
+                <w:color w:val="2E74B5" w:themeColor="accent5" w:themeShade="BF"/>
+                <w:sz w:val="28"/>
+                <w:szCs w:val="28"/>
+              </w:rPr>
+              <w:t>evels</w:t>
             </w:r>
           </w:p>
         </w:tc>
@@ -65,7 +228,7 @@
                 <w:sz w:val="28"/>
                 <w:szCs w:val="28"/>
               </w:rPr>
-              <w:t>Creating a Summary Table of Observations of One Variable</w:t>
+              <w:t>Obtaining the Sample (Observed) F-Statistic</w:t>
             </w:r>
           </w:p>
           <w:p>
@@ -81,668 +244,93 @@
             <w:pPr>
               <w:rPr>
                 <w:rFonts w:ascii="Courier New" w:hAnsi="Courier New" w:cs="Courier New"/>
-                <w:color w:val="000000" w:themeColor="text1"/>
-                <w:sz w:val="24"/>
-                <w:szCs w:val="24"/>
-              </w:rPr>
-            </w:pPr>
-            <w:r>
-              <w:rPr>
-                <w:rFonts w:ascii="Courier New" w:hAnsi="Courier New" w:cs="Courier New"/>
-                <w:color w:val="FF0000"/>
-                <w:sz w:val="24"/>
-                <w:szCs w:val="24"/>
+              </w:rPr>
+            </w:pPr>
+            <w:proofErr w:type="spellStart"/>
+            <w:r>
+              <w:rPr>
+                <w:rFonts w:ascii="Courier New" w:hAnsi="Courier New" w:cs="Courier New"/>
+                <w:color w:val="000000" w:themeColor="text1"/>
+              </w:rPr>
+              <w:t>obs_</w:t>
+            </w:r>
+            <w:r>
+              <w:rPr>
+                <w:rFonts w:ascii="Courier New" w:hAnsi="Courier New" w:cs="Courier New"/>
+                <w:color w:val="000000" w:themeColor="text1"/>
+              </w:rPr>
+              <w:t>F</w:t>
+            </w:r>
+            <w:proofErr w:type="spellEnd"/>
+            <w:r>
+              <w:rPr>
+                <w:rFonts w:ascii="Courier New" w:hAnsi="Courier New" w:cs="Courier New"/>
+                <w:color w:val="000000" w:themeColor="text1"/>
+              </w:rPr>
+              <w:t xml:space="preserve"> &lt;- </w:t>
+            </w:r>
+            <w:r>
+              <w:rPr>
+                <w:rFonts w:ascii="Courier New" w:hAnsi="Courier New" w:cs="Courier New"/>
+                <w:color w:val="FF0000"/>
               </w:rPr>
               <w:t>&lt;NAME OF DATASET&gt;</w:t>
             </w:r>
             <w:r>
               <w:rPr>
                 <w:rFonts w:ascii="Courier New" w:hAnsi="Courier New" w:cs="Courier New"/>
-                <w:color w:val="FF0000"/>
-                <w:sz w:val="24"/>
-                <w:szCs w:val="24"/>
+              </w:rPr>
+              <w:t xml:space="preserve"> %&gt;%</w:t>
+            </w:r>
+          </w:p>
+          <w:p>
+            <w:pPr>
+              <w:rPr>
+                <w:rFonts w:ascii="Courier New" w:hAnsi="Courier New" w:cs="Courier New"/>
+                <w:color w:val="FF0000"/>
+              </w:rPr>
+            </w:pPr>
+            <w:r>
+              <w:rPr>
+                <w:rFonts w:ascii="Courier New" w:hAnsi="Courier New" w:cs="Courier New"/>
+              </w:rPr>
+              <w:t xml:space="preserve">  </w:t>
+            </w:r>
+            <w:proofErr w:type="gramStart"/>
+            <w:r>
+              <w:rPr>
+                <w:rFonts w:ascii="Courier New" w:hAnsi="Courier New" w:cs="Courier New"/>
+              </w:rPr>
+              <w:t>specify(</w:t>
+            </w:r>
+            <w:proofErr w:type="gramEnd"/>
+            <w:r>
+              <w:rPr>
+                <w:rFonts w:ascii="Courier New" w:hAnsi="Courier New" w:cs="Courier New"/>
+              </w:rPr>
+              <w:t xml:space="preserve">response = </w:t>
+            </w:r>
+            <w:r>
+              <w:rPr>
+                <w:rFonts w:ascii="Courier New" w:hAnsi="Courier New" w:cs="Courier New"/>
+                <w:color w:val="FF0000"/>
+              </w:rPr>
+              <w:t>&lt;NAME OF VARIABLE&gt;</w:t>
+            </w:r>
+            <w:r>
+              <w:rPr>
+                <w:rFonts w:ascii="Courier New" w:hAnsi="Courier New" w:cs="Courier New"/>
+                <w:color w:val="000000" w:themeColor="text1"/>
+              </w:rPr>
+              <w:t>,</w:t>
+            </w:r>
+            <w:r>
+              <w:rPr>
+                <w:rFonts w:ascii="Courier New" w:hAnsi="Courier New" w:cs="Courier New"/>
+                <w:color w:val="FF0000"/>
               </w:rPr>
               <w:t xml:space="preserve"> </w:t>
             </w:r>
-            <w:r>
-              <w:rPr>
-                <w:rFonts w:ascii="Courier New" w:hAnsi="Courier New" w:cs="Courier New"/>
-                <w:sz w:val="24"/>
-                <w:szCs w:val="24"/>
-              </w:rPr>
-              <w:t>%&gt;%</w:t>
-            </w:r>
-          </w:p>
-          <w:p>
-            <w:pPr>
-              <w:rPr>
-                <w:rFonts w:ascii="Courier New" w:hAnsi="Courier New" w:cs="Courier New"/>
-                <w:color w:val="000000" w:themeColor="text1"/>
-                <w:sz w:val="24"/>
-                <w:szCs w:val="24"/>
-              </w:rPr>
-            </w:pPr>
-            <w:r>
-              <w:rPr>
-                <w:rFonts w:ascii="Courier New" w:hAnsi="Courier New" w:cs="Courier New"/>
-                <w:color w:val="000000" w:themeColor="text1"/>
-                <w:sz w:val="24"/>
-                <w:szCs w:val="24"/>
-              </w:rPr>
-              <w:t xml:space="preserve">   </w:t>
-            </w:r>
-            <w:r>
-              <w:rPr>
-                <w:rFonts w:ascii="Courier New" w:hAnsi="Courier New" w:cs="Courier New"/>
-                <w:color w:val="000000" w:themeColor="text1"/>
-                <w:sz w:val="24"/>
-                <w:szCs w:val="24"/>
-              </w:rPr>
-              <w:t>count(</w:t>
-            </w:r>
-            <w:r>
-              <w:rPr>
-                <w:rFonts w:ascii="Courier New" w:hAnsi="Courier New" w:cs="Courier New"/>
-                <w:color w:val="FF0000"/>
-                <w:sz w:val="24"/>
-                <w:szCs w:val="24"/>
-              </w:rPr>
-              <w:t>&lt;NAME OF</w:t>
-            </w:r>
-            <w:r>
-              <w:rPr>
-                <w:rFonts w:ascii="Courier New" w:hAnsi="Courier New" w:cs="Courier New"/>
-                <w:color w:val="FF0000"/>
-                <w:sz w:val="24"/>
-                <w:szCs w:val="24"/>
-              </w:rPr>
-              <w:t xml:space="preserve"> CATEGORICAL</w:t>
-            </w:r>
-            <w:r>
-              <w:rPr>
-                <w:rFonts w:ascii="Courier New" w:hAnsi="Courier New" w:cs="Courier New"/>
-                <w:color w:val="FF0000"/>
-                <w:sz w:val="24"/>
-                <w:szCs w:val="24"/>
-              </w:rPr>
-              <w:t xml:space="preserve"> VARIABLE&gt;</w:t>
-            </w:r>
-            <w:r>
-              <w:rPr>
-                <w:rFonts w:ascii="Courier New" w:hAnsi="Courier New" w:cs="Courier New"/>
-                <w:color w:val="000000" w:themeColor="text1"/>
-                <w:sz w:val="24"/>
-                <w:szCs w:val="24"/>
-              </w:rPr>
-              <w:t>)</w:t>
-            </w:r>
-          </w:p>
-          <w:p>
-            <w:r>
-              <w:rPr>
-                <w:rFonts w:ascii="Courier New" w:hAnsi="Courier New" w:cs="Courier New"/>
-                <w:sz w:val="24"/>
-                <w:szCs w:val="24"/>
-              </w:rPr>
-              <w:t xml:space="preserve"> </w:t>
-            </w:r>
-          </w:p>
-        </w:tc>
-      </w:tr>
-      <w:tr>
-        <w:tc>
-          <w:tcPr>
-            <w:tcW w:w="9350" w:type="dxa"/>
-          </w:tcPr>
-          <w:p>
-            <w:pPr>
-              <w:jc w:val="center"/>
-              <w:rPr>
-                <w:rFonts w:ascii="Times New Roman" w:hAnsi="Times New Roman" w:cs="Times New Roman"/>
-                <w:b/>
-                <w:bCs/>
-                <w:sz w:val="28"/>
-                <w:szCs w:val="28"/>
-              </w:rPr>
-            </w:pPr>
-            <w:r>
-              <w:rPr>
-                <w:rFonts w:ascii="Times New Roman" w:hAnsi="Times New Roman" w:cs="Times New Roman"/>
-                <w:b/>
-                <w:bCs/>
-                <w:sz w:val="28"/>
-                <w:szCs w:val="28"/>
-              </w:rPr>
-              <w:t>Creating a Summary Table of Observations from Two Variables</w:t>
-            </w:r>
-          </w:p>
-          <w:p>
-            <w:pPr>
-              <w:jc w:val="center"/>
-              <w:rPr>
-                <w:b/>
-                <w:bCs/>
-              </w:rPr>
-            </w:pPr>
-          </w:p>
-          <w:p>
-            <w:pPr>
-              <w:rPr>
-                <w:rFonts w:ascii="Courier New" w:hAnsi="Courier New" w:cs="Courier New"/>
-                <w:color w:val="000000" w:themeColor="text1"/>
-                <w:sz w:val="24"/>
-                <w:szCs w:val="24"/>
-              </w:rPr>
-            </w:pPr>
-            <w:r>
-              <w:rPr>
-                <w:rFonts w:ascii="Courier New" w:hAnsi="Courier New" w:cs="Courier New"/>
-                <w:color w:val="FF0000"/>
-                <w:sz w:val="24"/>
-                <w:szCs w:val="24"/>
-              </w:rPr>
-              <w:t xml:space="preserve">&lt;NAME OF DATASET&gt; </w:t>
-            </w:r>
-            <w:r>
-              <w:rPr>
-                <w:rFonts w:ascii="Courier New" w:hAnsi="Courier New" w:cs="Courier New"/>
-                <w:sz w:val="24"/>
-                <w:szCs w:val="24"/>
-              </w:rPr>
-              <w:t>%&gt;%</w:t>
-            </w:r>
-          </w:p>
-          <w:p>
-            <w:pPr>
-              <w:rPr>
-                <w:rFonts w:ascii="Courier New" w:hAnsi="Courier New" w:cs="Courier New"/>
-                <w:color w:val="FF0000"/>
-                <w:sz w:val="24"/>
-                <w:szCs w:val="24"/>
-              </w:rPr>
-            </w:pPr>
-            <w:r>
-              <w:rPr>
-                <w:rFonts w:ascii="Courier New" w:hAnsi="Courier New" w:cs="Courier New"/>
-                <w:color w:val="000000" w:themeColor="text1"/>
-                <w:sz w:val="24"/>
-                <w:szCs w:val="24"/>
-              </w:rPr>
-              <w:t xml:space="preserve">   </w:t>
-            </w:r>
-            <w:r>
-              <w:rPr>
-                <w:rFonts w:ascii="Courier New" w:hAnsi="Courier New" w:cs="Courier New"/>
-                <w:color w:val="000000" w:themeColor="text1"/>
-                <w:sz w:val="24"/>
-                <w:szCs w:val="24"/>
-              </w:rPr>
-              <w:t>count</w:t>
-            </w:r>
-            <w:r>
-              <w:rPr>
-                <w:rFonts w:ascii="Courier New" w:hAnsi="Courier New" w:cs="Courier New"/>
-                <w:color w:val="000000" w:themeColor="text1"/>
-                <w:sz w:val="24"/>
-                <w:szCs w:val="24"/>
-              </w:rPr>
-              <w:t>(</w:t>
-            </w:r>
-            <w:r>
-              <w:rPr>
-                <w:rFonts w:ascii="Courier New" w:hAnsi="Courier New" w:cs="Courier New"/>
-                <w:color w:val="FF0000"/>
-                <w:sz w:val="24"/>
-                <w:szCs w:val="24"/>
-              </w:rPr>
-              <w:t xml:space="preserve">&lt;NAME OF </w:t>
-            </w:r>
-            <w:r>
-              <w:rPr>
-                <w:rFonts w:ascii="Courier New" w:hAnsi="Courier New" w:cs="Courier New"/>
-                <w:color w:val="FF0000"/>
-                <w:sz w:val="24"/>
-                <w:szCs w:val="24"/>
-              </w:rPr>
-              <w:t xml:space="preserve">CATEGORICAL </w:t>
-            </w:r>
-            <w:r>
-              <w:rPr>
-                <w:rFonts w:ascii="Courier New" w:hAnsi="Courier New" w:cs="Courier New"/>
-                <w:color w:val="FF0000"/>
-                <w:sz w:val="24"/>
-                <w:szCs w:val="24"/>
-              </w:rPr>
-              <w:t>VARIABLE</w:t>
-            </w:r>
-            <w:r>
-              <w:rPr>
-                <w:rFonts w:ascii="Courier New" w:hAnsi="Courier New" w:cs="Courier New"/>
-                <w:color w:val="FF0000"/>
-                <w:sz w:val="24"/>
-                <w:szCs w:val="24"/>
-              </w:rPr>
-              <w:t xml:space="preserve"> 1</w:t>
-            </w:r>
-            <w:r>
-              <w:rPr>
-                <w:rFonts w:ascii="Courier New" w:hAnsi="Courier New" w:cs="Courier New"/>
-                <w:color w:val="FF0000"/>
-                <w:sz w:val="24"/>
-                <w:szCs w:val="24"/>
-              </w:rPr>
-              <w:t>&gt;</w:t>
-            </w:r>
-            <w:r>
-              <w:rPr>
-                <w:rFonts w:ascii="Courier New" w:hAnsi="Courier New" w:cs="Courier New"/>
-                <w:color w:val="000000" w:themeColor="text1"/>
-                <w:sz w:val="24"/>
-                <w:szCs w:val="24"/>
-              </w:rPr>
-              <w:t>,</w:t>
-            </w:r>
-            <w:r>
-              <w:rPr>
-                <w:rFonts w:ascii="Courier New" w:hAnsi="Courier New" w:cs="Courier New"/>
-                <w:color w:val="FF0000"/>
-                <w:sz w:val="24"/>
-                <w:szCs w:val="24"/>
-              </w:rPr>
-              <w:t xml:space="preserve"> </w:t>
-            </w:r>
-          </w:p>
-          <w:p>
-            <w:pPr>
-              <w:rPr>
-                <w:rFonts w:ascii="Courier New" w:hAnsi="Courier New" w:cs="Courier New"/>
-                <w:color w:val="000000" w:themeColor="text1"/>
-                <w:sz w:val="24"/>
-                <w:szCs w:val="24"/>
-              </w:rPr>
-            </w:pPr>
-            <w:r>
-              <w:rPr>
-                <w:rFonts w:ascii="Courier New" w:hAnsi="Courier New" w:cs="Courier New"/>
-                <w:color w:val="FF0000"/>
-                <w:sz w:val="24"/>
-                <w:szCs w:val="24"/>
-              </w:rPr>
-              <w:t xml:space="preserve">         </w:t>
-            </w:r>
-            <w:r>
-              <w:rPr>
-                <w:rFonts w:ascii="Courier New" w:hAnsi="Courier New" w:cs="Courier New"/>
-                <w:color w:val="FF0000"/>
-                <w:sz w:val="24"/>
-                <w:szCs w:val="24"/>
-              </w:rPr>
-              <w:t xml:space="preserve">&lt;NAME OF </w:t>
-            </w:r>
-            <w:r>
-              <w:rPr>
-                <w:rFonts w:ascii="Courier New" w:hAnsi="Courier New" w:cs="Courier New"/>
-                <w:color w:val="FF0000"/>
-                <w:sz w:val="24"/>
-                <w:szCs w:val="24"/>
-              </w:rPr>
-              <w:t xml:space="preserve">CATEGORICAL </w:t>
-            </w:r>
-            <w:r>
-              <w:rPr>
-                <w:rFonts w:ascii="Courier New" w:hAnsi="Courier New" w:cs="Courier New"/>
-                <w:color w:val="FF0000"/>
-                <w:sz w:val="24"/>
-                <w:szCs w:val="24"/>
-              </w:rPr>
-              <w:t>VARIABLE</w:t>
-            </w:r>
-            <w:r>
-              <w:rPr>
-                <w:rFonts w:ascii="Courier New" w:hAnsi="Courier New" w:cs="Courier New"/>
-                <w:color w:val="FF0000"/>
-                <w:sz w:val="24"/>
-                <w:szCs w:val="24"/>
-              </w:rPr>
-              <w:t xml:space="preserve"> 2</w:t>
-            </w:r>
-            <w:r>
-              <w:rPr>
-                <w:rFonts w:ascii="Courier New" w:hAnsi="Courier New" w:cs="Courier New"/>
-                <w:color w:val="FF0000"/>
-                <w:sz w:val="24"/>
-                <w:szCs w:val="24"/>
-              </w:rPr>
-              <w:t>&gt;</w:t>
-            </w:r>
-            <w:r>
-              <w:rPr>
-                <w:rFonts w:ascii="Courier New" w:hAnsi="Courier New" w:cs="Courier New"/>
-                <w:color w:val="000000" w:themeColor="text1"/>
-                <w:sz w:val="24"/>
-                <w:szCs w:val="24"/>
-              </w:rPr>
-              <w:t>)</w:t>
-            </w:r>
-          </w:p>
-          <w:p>
-            <w:r>
-              <w:rPr>
-                <w:rFonts w:ascii="Courier New" w:hAnsi="Courier New" w:cs="Courier New"/>
-                <w:sz w:val="24"/>
-                <w:szCs w:val="24"/>
-              </w:rPr>
-              <w:t xml:space="preserve">   </w:t>
-            </w:r>
-          </w:p>
-        </w:tc>
-      </w:tr>
-      <w:tr>
-        <w:tc>
-          <w:tcPr>
-            <w:tcW w:w="9350" w:type="dxa"/>
-          </w:tcPr>
-          <w:p>
-            <w:pPr>
-              <w:jc w:val="center"/>
-              <w:rPr>
-                <w:rFonts w:ascii="Times New Roman" w:hAnsi="Times New Roman" w:cs="Times New Roman"/>
-                <w:sz w:val="28"/>
-                <w:szCs w:val="28"/>
-              </w:rPr>
-            </w:pPr>
-            <w:r>
-              <w:rPr>
-                <w:rFonts w:ascii="Times New Roman" w:hAnsi="Times New Roman" w:cs="Times New Roman"/>
-                <w:b/>
-                <w:bCs/>
-                <w:color w:val="2E74B5" w:themeColor="accent5" w:themeShade="BF"/>
-                <w:sz w:val="28"/>
-                <w:szCs w:val="28"/>
-              </w:rPr>
-              <w:t>Simulation-</w:t>
-            </w:r>
-            <w:r>
-              <w:rPr>
-                <w:rFonts w:ascii="Times New Roman" w:hAnsi="Times New Roman" w:cs="Times New Roman"/>
-                <w:b/>
-                <w:bCs/>
-                <w:color w:val="2E74B5" w:themeColor="accent5" w:themeShade="BF"/>
-                <w:sz w:val="28"/>
-                <w:szCs w:val="28"/>
-              </w:rPr>
-              <w:t>B</w:t>
-            </w:r>
-            <w:r>
-              <w:rPr>
-                <w:rFonts w:ascii="Times New Roman" w:hAnsi="Times New Roman" w:cs="Times New Roman"/>
-                <w:b/>
-                <w:bCs/>
-                <w:color w:val="2E74B5" w:themeColor="accent5" w:themeShade="BF"/>
-                <w:sz w:val="28"/>
-                <w:szCs w:val="28"/>
-              </w:rPr>
-              <w:t xml:space="preserve">ased </w:t>
-            </w:r>
-            <w:r>
-              <w:rPr>
-                <w:rFonts w:ascii="Times New Roman" w:hAnsi="Times New Roman" w:cs="Times New Roman"/>
-                <w:b/>
-                <w:bCs/>
-                <w:color w:val="2E74B5" w:themeColor="accent5" w:themeShade="BF"/>
-                <w:sz w:val="28"/>
-                <w:szCs w:val="28"/>
-              </w:rPr>
-              <w:t>O</w:t>
-            </w:r>
-            <w:r>
-              <w:rPr>
-                <w:rFonts w:ascii="Times New Roman" w:hAnsi="Times New Roman" w:cs="Times New Roman"/>
-                <w:b/>
-                <w:bCs/>
-                <w:color w:val="2E74B5" w:themeColor="accent5" w:themeShade="BF"/>
-                <w:sz w:val="28"/>
-                <w:szCs w:val="28"/>
-              </w:rPr>
-              <w:t>ne-</w:t>
-            </w:r>
-            <w:r>
-              <w:rPr>
-                <w:rFonts w:ascii="Times New Roman" w:hAnsi="Times New Roman" w:cs="Times New Roman"/>
-                <w:b/>
-                <w:bCs/>
-                <w:color w:val="2E74B5" w:themeColor="accent5" w:themeShade="BF"/>
-                <w:sz w:val="28"/>
-                <w:szCs w:val="28"/>
-              </w:rPr>
-              <w:t>W</w:t>
-            </w:r>
-            <w:r>
-              <w:rPr>
-                <w:rFonts w:ascii="Times New Roman" w:hAnsi="Times New Roman" w:cs="Times New Roman"/>
-                <w:b/>
-                <w:bCs/>
-                <w:color w:val="2E74B5" w:themeColor="accent5" w:themeShade="BF"/>
-                <w:sz w:val="28"/>
-                <w:szCs w:val="28"/>
-              </w:rPr>
-              <w:t xml:space="preserve">ay ANOVA for </w:t>
-            </w:r>
-            <w:r>
-              <w:rPr>
-                <w:rFonts w:ascii="Times New Roman" w:hAnsi="Times New Roman" w:cs="Times New Roman"/>
-                <w:b/>
-                <w:bCs/>
-                <w:color w:val="2E74B5" w:themeColor="accent5" w:themeShade="BF"/>
-                <w:sz w:val="28"/>
-                <w:szCs w:val="28"/>
-              </w:rPr>
-              <w:t xml:space="preserve">a </w:t>
-            </w:r>
-            <w:r>
-              <w:rPr>
-                <w:rFonts w:ascii="Times New Roman" w:hAnsi="Times New Roman" w:cs="Times New Roman"/>
-                <w:b/>
-                <w:bCs/>
-                <w:color w:val="2E74B5" w:themeColor="accent5" w:themeShade="BF"/>
-                <w:sz w:val="28"/>
-                <w:szCs w:val="28"/>
-              </w:rPr>
-              <w:t xml:space="preserve">Variable with </w:t>
-            </w:r>
-            <w:r>
-              <w:rPr>
-                <w:rFonts w:ascii="Times New Roman" w:hAnsi="Times New Roman" w:cs="Times New Roman"/>
-                <w:b/>
-                <w:bCs/>
-                <w:color w:val="FF0000"/>
-                <w:sz w:val="28"/>
-                <w:szCs w:val="28"/>
-              </w:rPr>
-              <w:t>THREE</w:t>
-            </w:r>
-            <w:r>
-              <w:rPr>
-                <w:rFonts w:ascii="Times New Roman" w:hAnsi="Times New Roman" w:cs="Times New Roman"/>
-                <w:b/>
-                <w:bCs/>
-                <w:color w:val="2E74B5" w:themeColor="accent5" w:themeShade="BF"/>
-                <w:sz w:val="28"/>
-                <w:szCs w:val="28"/>
-              </w:rPr>
-              <w:t xml:space="preserve"> </w:t>
-            </w:r>
-            <w:r>
-              <w:rPr>
-                <w:rFonts w:ascii="Times New Roman" w:hAnsi="Times New Roman" w:cs="Times New Roman"/>
-                <w:b/>
-                <w:bCs/>
-                <w:color w:val="2E74B5" w:themeColor="accent5" w:themeShade="BF"/>
-                <w:sz w:val="28"/>
-                <w:szCs w:val="28"/>
-              </w:rPr>
-              <w:t xml:space="preserve">or </w:t>
-            </w:r>
-            <w:r>
-              <w:rPr>
-                <w:rFonts w:ascii="Times New Roman" w:hAnsi="Times New Roman" w:cs="Times New Roman"/>
-                <w:b/>
-                <w:bCs/>
-                <w:color w:val="2E74B5" w:themeColor="accent5" w:themeShade="BF"/>
-                <w:sz w:val="28"/>
-                <w:szCs w:val="28"/>
-              </w:rPr>
-              <w:t>M</w:t>
-            </w:r>
-            <w:r>
-              <w:rPr>
-                <w:rFonts w:ascii="Times New Roman" w:hAnsi="Times New Roman" w:cs="Times New Roman"/>
-                <w:b/>
-                <w:bCs/>
-                <w:color w:val="2E74B5" w:themeColor="accent5" w:themeShade="BF"/>
-                <w:sz w:val="28"/>
-                <w:szCs w:val="28"/>
-              </w:rPr>
-              <w:t xml:space="preserve">ore </w:t>
-            </w:r>
-            <w:r>
-              <w:rPr>
-                <w:rFonts w:ascii="Times New Roman" w:hAnsi="Times New Roman" w:cs="Times New Roman"/>
-                <w:b/>
-                <w:bCs/>
-                <w:color w:val="2E74B5" w:themeColor="accent5" w:themeShade="BF"/>
-                <w:sz w:val="28"/>
-                <w:szCs w:val="28"/>
-              </w:rPr>
-              <w:t>L</w:t>
-            </w:r>
-            <w:r>
-              <w:rPr>
-                <w:rFonts w:ascii="Times New Roman" w:hAnsi="Times New Roman" w:cs="Times New Roman"/>
-                <w:b/>
-                <w:bCs/>
-                <w:color w:val="2E74B5" w:themeColor="accent5" w:themeShade="BF"/>
-                <w:sz w:val="28"/>
-                <w:szCs w:val="28"/>
-              </w:rPr>
-              <w:t>evels</w:t>
-            </w:r>
-          </w:p>
-        </w:tc>
-      </w:tr>
-      <w:tr>
-        <w:tc>
-          <w:tcPr>
-            <w:tcW w:w="9350" w:type="dxa"/>
-          </w:tcPr>
-          <w:p>
-            <w:pPr>
-              <w:jc w:val="center"/>
-              <w:rPr>
-                <w:rFonts w:ascii="Times New Roman" w:hAnsi="Times New Roman" w:cs="Times New Roman"/>
-                <w:b/>
-                <w:bCs/>
-                <w:sz w:val="28"/>
-                <w:szCs w:val="28"/>
-              </w:rPr>
-            </w:pPr>
-            <w:r>
-              <w:rPr>
-                <w:rFonts w:ascii="Times New Roman" w:hAnsi="Times New Roman" w:cs="Times New Roman"/>
-                <w:b/>
-                <w:bCs/>
-                <w:sz w:val="28"/>
-                <w:szCs w:val="28"/>
-              </w:rPr>
-              <w:t>Obtaining the Sample (Observed) F-Statistic</w:t>
-            </w:r>
-          </w:p>
-          <w:p>
-            <w:pPr>
-              <w:jc w:val="center"/>
-              <w:rPr>
-                <w:b/>
-                <w:bCs/>
-              </w:rPr>
-            </w:pPr>
-          </w:p>
-          <w:p>
-            <w:pPr>
-              <w:rPr>
-                <w:rFonts w:ascii="Courier New" w:hAnsi="Courier New" w:cs="Courier New"/>
-              </w:rPr>
-            </w:pPr>
-            <w:proofErr w:type="spellStart"/>
-            <w:r>
-              <w:rPr>
-                <w:rFonts w:ascii="Courier New" w:hAnsi="Courier New" w:cs="Courier New"/>
-                <w:color w:val="000000" w:themeColor="text1"/>
-              </w:rPr>
-              <w:t>obs_</w:t>
-            </w:r>
-            <w:r>
-              <w:rPr>
-                <w:rFonts w:ascii="Courier New" w:hAnsi="Courier New" w:cs="Courier New"/>
-                <w:color w:val="000000" w:themeColor="text1"/>
-              </w:rPr>
-              <w:t>F</w:t>
-            </w:r>
-            <w:proofErr w:type="spellEnd"/>
-            <w:r>
-              <w:rPr>
-                <w:rFonts w:ascii="Courier New" w:hAnsi="Courier New" w:cs="Courier New"/>
-                <w:color w:val="000000" w:themeColor="text1"/>
-              </w:rPr>
-              <w:t xml:space="preserve"> &lt;- </w:t>
-            </w:r>
-            <w:r>
-              <w:rPr>
-                <w:rFonts w:ascii="Courier New" w:hAnsi="Courier New" w:cs="Courier New"/>
-                <w:color w:val="FF0000"/>
-              </w:rPr>
-              <w:t>&lt;NAME OF DATASET&gt;</w:t>
-            </w:r>
-            <w:r>
-              <w:rPr>
-                <w:rFonts w:ascii="Courier New" w:hAnsi="Courier New" w:cs="Courier New"/>
-              </w:rPr>
-              <w:t xml:space="preserve"> %&gt;%</w:t>
-            </w:r>
-          </w:p>
-          <w:p>
-            <w:pPr>
-              <w:rPr>
-                <w:rFonts w:ascii="Courier New" w:hAnsi="Courier New" w:cs="Courier New"/>
-                <w:color w:val="FF0000"/>
-              </w:rPr>
-            </w:pPr>
-            <w:r>
-              <w:rPr>
-                <w:rFonts w:ascii="Courier New" w:hAnsi="Courier New" w:cs="Courier New"/>
-              </w:rPr>
-              <w:t xml:space="preserve">  specify(response = </w:t>
-            </w:r>
-            <w:r>
-              <w:rPr>
-                <w:rFonts w:ascii="Courier New" w:hAnsi="Courier New" w:cs="Courier New"/>
-                <w:color w:val="FF0000"/>
-              </w:rPr>
-              <w:t>&lt;NAME OF VARIABLE&gt;</w:t>
-            </w:r>
-            <w:r>
-              <w:rPr>
-                <w:rFonts w:ascii="Courier New" w:hAnsi="Courier New" w:cs="Courier New"/>
-                <w:color w:val="000000" w:themeColor="text1"/>
-              </w:rPr>
-              <w:t>,</w:t>
-            </w:r>
-            <w:r>
-              <w:rPr>
-                <w:rFonts w:ascii="Courier New" w:hAnsi="Courier New" w:cs="Courier New"/>
-                <w:color w:val="FF0000"/>
-              </w:rPr>
-              <w:t xml:space="preserve"> </w:t>
-            </w:r>
           </w:p>
           <w:p>
             <w:pPr>
@@ -788,7 +376,21 @@
               <w:rPr>
                 <w:rFonts w:ascii="Courier New" w:hAnsi="Courier New" w:cs="Courier New"/>
               </w:rPr>
-              <w:t xml:space="preserve">  calculate(stat = "F")</w:t>
+              <w:t xml:space="preserve">  </w:t>
+            </w:r>
+            <w:proofErr w:type="gramStart"/>
+            <w:r>
+              <w:rPr>
+                <w:rFonts w:ascii="Courier New" w:hAnsi="Courier New" w:cs="Courier New"/>
+              </w:rPr>
+              <w:t>calculate(</w:t>
+            </w:r>
+            <w:proofErr w:type="gramEnd"/>
+            <w:r>
+              <w:rPr>
+                <w:rFonts w:ascii="Courier New" w:hAnsi="Courier New" w:cs="Courier New"/>
+              </w:rPr>
+              <w:t>stat = "F")</w:t>
             </w:r>
           </w:p>
           <w:p/>
@@ -897,7 +499,21 @@
               <w:rPr>
                 <w:rFonts w:ascii="Courier New" w:hAnsi="Courier New" w:cs="Courier New"/>
               </w:rPr>
-              <w:t xml:space="preserve">  specify(response = </w:t>
+              <w:t xml:space="preserve">  </w:t>
+            </w:r>
+            <w:proofErr w:type="gramStart"/>
+            <w:r>
+              <w:rPr>
+                <w:rFonts w:ascii="Courier New" w:hAnsi="Courier New" w:cs="Courier New"/>
+              </w:rPr>
+              <w:t>specify(</w:t>
+            </w:r>
+            <w:proofErr w:type="gramEnd"/>
+            <w:r>
+              <w:rPr>
+                <w:rFonts w:ascii="Courier New" w:hAnsi="Courier New" w:cs="Courier New"/>
+              </w:rPr>
+              <w:t xml:space="preserve">response = </w:t>
             </w:r>
             <w:r>
               <w:rPr>
@@ -984,20 +600,48 @@
               <w:rPr>
                 <w:rFonts w:ascii="Courier New" w:hAnsi="Courier New" w:cs="Courier New"/>
               </w:rPr>
-              <w:t xml:space="preserve">  hypothesize(null = “independence”) %&gt;%</w:t>
-            </w:r>
-          </w:p>
-          <w:p>
-            <w:pPr>
-              <w:rPr>
-                <w:rFonts w:ascii="Courier New" w:hAnsi="Courier New" w:cs="Courier New"/>
-              </w:rPr>
-            </w:pPr>
-            <w:r>
-              <w:rPr>
-                <w:rFonts w:ascii="Courier New" w:hAnsi="Courier New" w:cs="Courier New"/>
-              </w:rPr>
-              <w:t xml:space="preserve">  generate(reps = </w:t>
+              <w:t xml:space="preserve">  </w:t>
+            </w:r>
+            <w:proofErr w:type="gramStart"/>
+            <w:r>
+              <w:rPr>
+                <w:rFonts w:ascii="Courier New" w:hAnsi="Courier New" w:cs="Courier New"/>
+              </w:rPr>
+              <w:t>hypothesize(</w:t>
+            </w:r>
+            <w:proofErr w:type="gramEnd"/>
+            <w:r>
+              <w:rPr>
+                <w:rFonts w:ascii="Courier New" w:hAnsi="Courier New" w:cs="Courier New"/>
+              </w:rPr>
+              <w:t>null = “independence”) %&gt;%</w:t>
+            </w:r>
+          </w:p>
+          <w:p>
+            <w:pPr>
+              <w:rPr>
+                <w:rFonts w:ascii="Courier New" w:hAnsi="Courier New" w:cs="Courier New"/>
+              </w:rPr>
+            </w:pPr>
+            <w:r>
+              <w:rPr>
+                <w:rFonts w:ascii="Courier New" w:hAnsi="Courier New" w:cs="Courier New"/>
+              </w:rPr>
+              <w:t xml:space="preserve">  </w:t>
+            </w:r>
+            <w:proofErr w:type="gramStart"/>
+            <w:r>
+              <w:rPr>
+                <w:rFonts w:ascii="Courier New" w:hAnsi="Courier New" w:cs="Courier New"/>
+              </w:rPr>
+              <w:t>generate(</w:t>
+            </w:r>
+            <w:proofErr w:type="gramEnd"/>
+            <w:r>
+              <w:rPr>
+                <w:rFonts w:ascii="Courier New" w:hAnsi="Courier New" w:cs="Courier New"/>
+              </w:rPr>
+              <w:t xml:space="preserve">reps = </w:t>
             </w:r>
             <w:r>
               <w:rPr>
@@ -1034,7 +678,21 @@
               <w:rPr>
                 <w:rFonts w:ascii="Courier New" w:hAnsi="Courier New" w:cs="Courier New"/>
               </w:rPr>
-              <w:t xml:space="preserve">  calculate(stat = "</w:t>
+              <w:t xml:space="preserve">  </w:t>
+            </w:r>
+            <w:proofErr w:type="gramStart"/>
+            <w:r>
+              <w:rPr>
+                <w:rFonts w:ascii="Courier New" w:hAnsi="Courier New" w:cs="Courier New"/>
+              </w:rPr>
+              <w:t>calculate(</w:t>
+            </w:r>
+            <w:proofErr w:type="gramEnd"/>
+            <w:r>
+              <w:rPr>
+                <w:rFonts w:ascii="Courier New" w:hAnsi="Courier New" w:cs="Courier New"/>
+              </w:rPr>
+              <w:t>stat = "</w:t>
             </w:r>
             <w:r>
               <w:rPr>
@@ -1137,7 +795,23 @@
                 <w:rFonts w:ascii="Courier New" w:hAnsi="Courier New" w:cs="Courier New"/>
                 <w:color w:val="000000" w:themeColor="text1"/>
               </w:rPr>
-              <w:t xml:space="preserve">   labs(x = “Permuted F-statistic”)</w:t>
+              <w:t xml:space="preserve">   </w:t>
+            </w:r>
+            <w:proofErr w:type="gramStart"/>
+            <w:r>
+              <w:rPr>
+                <w:rFonts w:ascii="Courier New" w:hAnsi="Courier New" w:cs="Courier New"/>
+                <w:color w:val="000000" w:themeColor="text1"/>
+              </w:rPr>
+              <w:t>labs(</w:t>
+            </w:r>
+            <w:proofErr w:type="gramEnd"/>
+            <w:r>
+              <w:rPr>
+                <w:rFonts w:ascii="Courier New" w:hAnsi="Courier New" w:cs="Courier New"/>
+                <w:color w:val="000000" w:themeColor="text1"/>
+              </w:rPr>
+              <w:t>x = “Permuted F-statistic”)</w:t>
             </w:r>
           </w:p>
           <w:p/>
@@ -1199,7 +873,15 @@
                 <w:rFonts w:ascii="Courier New" w:hAnsi="Courier New" w:cs="Courier New"/>
                 <w:color w:val="000000" w:themeColor="text1"/>
               </w:rPr>
-              <w:t>null_distribution</w:t>
+              <w:t>null_</w:t>
+            </w:r>
+            <w:proofErr w:type="gramStart"/>
+            <w:r>
+              <w:rPr>
+                <w:rFonts w:ascii="Courier New" w:hAnsi="Courier New" w:cs="Courier New"/>
+                <w:color w:val="000000" w:themeColor="text1"/>
+              </w:rPr>
+              <w:t>distribution</w:t>
             </w:r>
             <w:proofErr w:type="spellEnd"/>
             <w:r>
@@ -1207,22 +889,46 @@
                 <w:rFonts w:ascii="Courier New" w:hAnsi="Courier New" w:cs="Courier New"/>
                 <w:color w:val="000000" w:themeColor="text1"/>
               </w:rPr>
-              <w:t xml:space="preserve">)+ </w:t>
-            </w:r>
-          </w:p>
-          <w:p>
-            <w:pPr>
-              <w:rPr>
-                <w:rFonts w:ascii="Courier New" w:hAnsi="Courier New" w:cs="Courier New"/>
-                <w:color w:val="000000" w:themeColor="text1"/>
-              </w:rPr>
-            </w:pPr>
-            <w:r>
-              <w:rPr>
-                <w:rFonts w:ascii="Courier New" w:hAnsi="Courier New" w:cs="Courier New"/>
-                <w:color w:val="000000" w:themeColor="text1"/>
-              </w:rPr>
-              <w:t xml:space="preserve">   labs(x = “Permuted F-statistic”)</w:t>
+              <w:t>)+</w:t>
+            </w:r>
+            <w:proofErr w:type="gramEnd"/>
+            <w:r>
+              <w:rPr>
+                <w:rFonts w:ascii="Courier New" w:hAnsi="Courier New" w:cs="Courier New"/>
+                <w:color w:val="000000" w:themeColor="text1"/>
+              </w:rPr>
+              <w:t xml:space="preserve"> </w:t>
+            </w:r>
+          </w:p>
+          <w:p>
+            <w:pPr>
+              <w:rPr>
+                <w:rFonts w:ascii="Courier New" w:hAnsi="Courier New" w:cs="Courier New"/>
+                <w:color w:val="000000" w:themeColor="text1"/>
+              </w:rPr>
+            </w:pPr>
+            <w:r>
+              <w:rPr>
+                <w:rFonts w:ascii="Courier New" w:hAnsi="Courier New" w:cs="Courier New"/>
+                <w:color w:val="000000" w:themeColor="text1"/>
+              </w:rPr>
+              <w:t xml:space="preserve">   </w:t>
+            </w:r>
+            <w:proofErr w:type="gramStart"/>
+            <w:r>
+              <w:rPr>
+                <w:rFonts w:ascii="Courier New" w:hAnsi="Courier New" w:cs="Courier New"/>
+                <w:color w:val="000000" w:themeColor="text1"/>
+              </w:rPr>
+              <w:t>labs(</w:t>
+            </w:r>
+            <w:proofErr w:type="gramEnd"/>
+            <w:r>
+              <w:rPr>
+                <w:rFonts w:ascii="Courier New" w:hAnsi="Courier New" w:cs="Courier New"/>
+                <w:color w:val="000000" w:themeColor="text1"/>
+              </w:rPr>
+              <w:t>x = “Permuted F-statistic”)</w:t>
             </w:r>
             <w:r>
               <w:rPr>
@@ -1252,7 +958,15 @@
                 <w:rFonts w:ascii="Courier New" w:hAnsi="Courier New" w:cs="Courier New"/>
                 <w:color w:val="000000" w:themeColor="text1"/>
               </w:rPr>
-              <w:t>shade_p_value</w:t>
+              <w:t>shade_p_</w:t>
+            </w:r>
+            <w:proofErr w:type="gramStart"/>
+            <w:r>
+              <w:rPr>
+                <w:rFonts w:ascii="Courier New" w:hAnsi="Courier New" w:cs="Courier New"/>
+                <w:color w:val="000000" w:themeColor="text1"/>
+              </w:rPr>
+              <w:t>value</w:t>
             </w:r>
             <w:proofErr w:type="spellEnd"/>
             <w:r>
@@ -1263,6 +977,7 @@
               <w:t>(</w:t>
             </w:r>
             <w:proofErr w:type="spellStart"/>
+            <w:proofErr w:type="gramEnd"/>
             <w:r>
               <w:rPr>
                 <w:rFonts w:ascii="Courier New" w:hAnsi="Courier New" w:cs="Courier New"/>
@@ -1388,7 +1103,14 @@
               <w:rPr>
                 <w:rFonts w:ascii="Courier New" w:hAnsi="Courier New" w:cs="Courier New"/>
               </w:rPr>
-              <w:t>get_p_value</w:t>
+              <w:t>get_p_</w:t>
+            </w:r>
+            <w:proofErr w:type="gramStart"/>
+            <w:r>
+              <w:rPr>
+                <w:rFonts w:ascii="Courier New" w:hAnsi="Courier New" w:cs="Courier New"/>
+              </w:rPr>
+              <w:t>value</w:t>
             </w:r>
             <w:proofErr w:type="spellEnd"/>
             <w:r>
@@ -1398,6 +1120,7 @@
               <w:t>(</w:t>
             </w:r>
             <w:proofErr w:type="spellStart"/>
+            <w:proofErr w:type="gramEnd"/>
             <w:r>
               <w:rPr>
                 <w:rFonts w:ascii="Courier New" w:hAnsi="Courier New" w:cs="Courier New"/>
@@ -1465,6 +1188,12 @@
                 <w:rFonts w:ascii="Courier New" w:hAnsi="Courier New" w:cs="Courier New"/>
               </w:rPr>
               <w:t xml:space="preserve">            direction = “greater”)</w:t>
+            </w:r>
+            <w:r>
+              <w:rPr>
+                <w:rFonts w:ascii="Courier New" w:hAnsi="Courier New" w:cs="Courier New"/>
+              </w:rPr>
+              <w:br/>
             </w:r>
           </w:p>
         </w:tc>
@@ -1493,7 +1222,6 @@
                 <w:sz w:val="28"/>
                 <w:szCs w:val="28"/>
               </w:rPr>
-              <w:lastRenderedPageBreak/>
               <w:t>Simulation-</w:t>
             </w:r>
             <w:r>
@@ -1721,7 +1449,21 @@
               <w:rPr>
                 <w:rFonts w:ascii="Courier New" w:hAnsi="Courier New" w:cs="Courier New"/>
               </w:rPr>
-              <w:t xml:space="preserve">  specify(response = </w:t>
+              <w:t xml:space="preserve">  </w:t>
+            </w:r>
+            <w:proofErr w:type="gramStart"/>
+            <w:r>
+              <w:rPr>
+                <w:rFonts w:ascii="Courier New" w:hAnsi="Courier New" w:cs="Courier New"/>
+              </w:rPr>
+              <w:t>specify(</w:t>
+            </w:r>
+            <w:proofErr w:type="gramEnd"/>
+            <w:r>
+              <w:rPr>
+                <w:rFonts w:ascii="Courier New" w:hAnsi="Courier New" w:cs="Courier New"/>
+              </w:rPr>
+              <w:t xml:space="preserve">response = </w:t>
             </w:r>
             <w:r>
               <w:rPr>
@@ -1789,7 +1531,21 @@
               <w:rPr>
                 <w:rFonts w:ascii="Courier New" w:hAnsi="Courier New" w:cs="Courier New"/>
               </w:rPr>
-              <w:t xml:space="preserve">  calculate(stat = "</w:t>
+              <w:t xml:space="preserve">  </w:t>
+            </w:r>
+            <w:proofErr w:type="gramStart"/>
+            <w:r>
+              <w:rPr>
+                <w:rFonts w:ascii="Courier New" w:hAnsi="Courier New" w:cs="Courier New"/>
+              </w:rPr>
+              <w:t>calculate(</w:t>
+            </w:r>
+            <w:proofErr w:type="gramEnd"/>
+            <w:r>
+              <w:rPr>
+                <w:rFonts w:ascii="Courier New" w:hAnsi="Courier New" w:cs="Courier New"/>
+              </w:rPr>
+              <w:t>stat = "</w:t>
             </w:r>
             <w:r>
               <w:rPr>
@@ -1812,6 +1568,21 @@
           </w:p>
         </w:tc>
       </w:tr>
+    </w:tbl>
+    <w:p>
+      <w:r>
+        <w:br w:type="page"/>
+      </w:r>
+    </w:p>
+    <w:tbl>
+      <w:tblPr>
+        <w:tblStyle w:val="TableGrid"/>
+        <w:tblW w:w="0" w:type="auto"/>
+        <w:tblLook w:val="04A0" w:firstRow="1" w:lastRow="0" w:firstColumn="1" w:lastColumn="0" w:noHBand="0" w:noVBand="1"/>
+      </w:tblPr>
+      <w:tblGrid>
+        <w:gridCol w:w="9350"/>
+      </w:tblGrid>
       <w:tr>
         <w:tc>
           <w:tcPr>
@@ -1836,6 +1607,7 @@
                 <w:sz w:val="28"/>
                 <w:szCs w:val="28"/>
               </w:rPr>
+              <w:lastRenderedPageBreak/>
               <w:t>Obtaining 1000 Permuted Differences in Means</w:t>
             </w:r>
           </w:p>
@@ -1915,7 +1687,21 @@
               <w:rPr>
                 <w:rFonts w:ascii="Courier New" w:hAnsi="Courier New" w:cs="Courier New"/>
               </w:rPr>
-              <w:t xml:space="preserve">  specify(response = </w:t>
+              <w:t xml:space="preserve">  </w:t>
+            </w:r>
+            <w:proofErr w:type="gramStart"/>
+            <w:r>
+              <w:rPr>
+                <w:rFonts w:ascii="Courier New" w:hAnsi="Courier New" w:cs="Courier New"/>
+              </w:rPr>
+              <w:t>specify(</w:t>
+            </w:r>
+            <w:proofErr w:type="gramEnd"/>
+            <w:r>
+              <w:rPr>
+                <w:rFonts w:ascii="Courier New" w:hAnsi="Courier New" w:cs="Courier New"/>
+              </w:rPr>
+              <w:t xml:space="preserve">response = </w:t>
             </w:r>
             <w:r>
               <w:rPr>
@@ -2002,20 +1788,48 @@
               <w:rPr>
                 <w:rFonts w:ascii="Courier New" w:hAnsi="Courier New" w:cs="Courier New"/>
               </w:rPr>
-              <w:t xml:space="preserve">  hypothesize(null = “independence”) %&gt;%</w:t>
-            </w:r>
-          </w:p>
-          <w:p>
-            <w:pPr>
-              <w:rPr>
-                <w:rFonts w:ascii="Courier New" w:hAnsi="Courier New" w:cs="Courier New"/>
-              </w:rPr>
-            </w:pPr>
-            <w:r>
-              <w:rPr>
-                <w:rFonts w:ascii="Courier New" w:hAnsi="Courier New" w:cs="Courier New"/>
-              </w:rPr>
-              <w:t xml:space="preserve">  generate(reps = </w:t>
+              <w:t xml:space="preserve">  </w:t>
+            </w:r>
+            <w:proofErr w:type="gramStart"/>
+            <w:r>
+              <w:rPr>
+                <w:rFonts w:ascii="Courier New" w:hAnsi="Courier New" w:cs="Courier New"/>
+              </w:rPr>
+              <w:t>hypothesize(</w:t>
+            </w:r>
+            <w:proofErr w:type="gramEnd"/>
+            <w:r>
+              <w:rPr>
+                <w:rFonts w:ascii="Courier New" w:hAnsi="Courier New" w:cs="Courier New"/>
+              </w:rPr>
+              <w:t>null = “independence”) %&gt;%</w:t>
+            </w:r>
+          </w:p>
+          <w:p>
+            <w:pPr>
+              <w:rPr>
+                <w:rFonts w:ascii="Courier New" w:hAnsi="Courier New" w:cs="Courier New"/>
+              </w:rPr>
+            </w:pPr>
+            <w:r>
+              <w:rPr>
+                <w:rFonts w:ascii="Courier New" w:hAnsi="Courier New" w:cs="Courier New"/>
+              </w:rPr>
+              <w:t xml:space="preserve">  </w:t>
+            </w:r>
+            <w:proofErr w:type="gramStart"/>
+            <w:r>
+              <w:rPr>
+                <w:rFonts w:ascii="Courier New" w:hAnsi="Courier New" w:cs="Courier New"/>
+              </w:rPr>
+              <w:t>generate(</w:t>
+            </w:r>
+            <w:proofErr w:type="gramEnd"/>
+            <w:r>
+              <w:rPr>
+                <w:rFonts w:ascii="Courier New" w:hAnsi="Courier New" w:cs="Courier New"/>
+              </w:rPr>
+              <w:t xml:space="preserve">reps = </w:t>
             </w:r>
             <w:r>
               <w:rPr>
@@ -2052,7 +1866,21 @@
               <w:rPr>
                 <w:rFonts w:ascii="Courier New" w:hAnsi="Courier New" w:cs="Courier New"/>
               </w:rPr>
-              <w:t xml:space="preserve">  calculate(stat = "</w:t>
+              <w:t xml:space="preserve">  </w:t>
+            </w:r>
+            <w:proofErr w:type="gramStart"/>
+            <w:r>
+              <w:rPr>
+                <w:rFonts w:ascii="Courier New" w:hAnsi="Courier New" w:cs="Courier New"/>
+              </w:rPr>
+              <w:t>calculate(</w:t>
+            </w:r>
+            <w:proofErr w:type="gramEnd"/>
+            <w:r>
+              <w:rPr>
+                <w:rFonts w:ascii="Courier New" w:hAnsi="Courier New" w:cs="Courier New"/>
+              </w:rPr>
+              <w:t>stat = "</w:t>
             </w:r>
             <w:r>
               <w:rPr>
@@ -2155,7 +1983,23 @@
                 <w:rFonts w:ascii="Courier New" w:hAnsi="Courier New" w:cs="Courier New"/>
                 <w:color w:val="000000" w:themeColor="text1"/>
               </w:rPr>
-              <w:t xml:space="preserve">   labs(x = “</w:t>
+              <w:t xml:space="preserve">   </w:t>
+            </w:r>
+            <w:proofErr w:type="gramStart"/>
+            <w:r>
+              <w:rPr>
+                <w:rFonts w:ascii="Courier New" w:hAnsi="Courier New" w:cs="Courier New"/>
+                <w:color w:val="000000" w:themeColor="text1"/>
+              </w:rPr>
+              <w:t>labs(</w:t>
+            </w:r>
+            <w:proofErr w:type="gramEnd"/>
+            <w:r>
+              <w:rPr>
+                <w:rFonts w:ascii="Courier New" w:hAnsi="Courier New" w:cs="Courier New"/>
+                <w:color w:val="000000" w:themeColor="text1"/>
+              </w:rPr>
+              <w:t>x = “</w:t>
             </w:r>
             <w:r>
               <w:rPr>
@@ -2282,7 +2126,15 @@
                 <w:rFonts w:ascii="Courier New" w:hAnsi="Courier New" w:cs="Courier New"/>
                 <w:color w:val="000000" w:themeColor="text1"/>
               </w:rPr>
-              <w:t>null_distribution</w:t>
+              <w:t>null_</w:t>
+            </w:r>
+            <w:proofErr w:type="gramStart"/>
+            <w:r>
+              <w:rPr>
+                <w:rFonts w:ascii="Courier New" w:hAnsi="Courier New" w:cs="Courier New"/>
+                <w:color w:val="000000" w:themeColor="text1"/>
+              </w:rPr>
+              <w:t>distribution</w:t>
             </w:r>
             <w:proofErr w:type="spellEnd"/>
             <w:r>
@@ -2290,22 +2142,46 @@
                 <w:rFonts w:ascii="Courier New" w:hAnsi="Courier New" w:cs="Courier New"/>
                 <w:color w:val="000000" w:themeColor="text1"/>
               </w:rPr>
-              <w:t xml:space="preserve">)+ </w:t>
-            </w:r>
-          </w:p>
-          <w:p>
-            <w:pPr>
-              <w:rPr>
-                <w:rFonts w:ascii="Courier New" w:hAnsi="Courier New" w:cs="Courier New"/>
-                <w:color w:val="000000" w:themeColor="text1"/>
-              </w:rPr>
-            </w:pPr>
-            <w:r>
-              <w:rPr>
-                <w:rFonts w:ascii="Courier New" w:hAnsi="Courier New" w:cs="Courier New"/>
-                <w:color w:val="000000" w:themeColor="text1"/>
-              </w:rPr>
-              <w:t xml:space="preserve">   labs(x = “Permuted Difference in Means (</w:t>
+              <w:t>)+</w:t>
+            </w:r>
+            <w:proofErr w:type="gramEnd"/>
+            <w:r>
+              <w:rPr>
+                <w:rFonts w:ascii="Courier New" w:hAnsi="Courier New" w:cs="Courier New"/>
+                <w:color w:val="000000" w:themeColor="text1"/>
+              </w:rPr>
+              <w:t xml:space="preserve"> </w:t>
+            </w:r>
+          </w:p>
+          <w:p>
+            <w:pPr>
+              <w:rPr>
+                <w:rFonts w:ascii="Courier New" w:hAnsi="Courier New" w:cs="Courier New"/>
+                <w:color w:val="000000" w:themeColor="text1"/>
+              </w:rPr>
+            </w:pPr>
+            <w:r>
+              <w:rPr>
+                <w:rFonts w:ascii="Courier New" w:hAnsi="Courier New" w:cs="Courier New"/>
+                <w:color w:val="000000" w:themeColor="text1"/>
+              </w:rPr>
+              <w:t xml:space="preserve">   </w:t>
+            </w:r>
+            <w:proofErr w:type="gramStart"/>
+            <w:r>
+              <w:rPr>
+                <w:rFonts w:ascii="Courier New" w:hAnsi="Courier New" w:cs="Courier New"/>
+                <w:color w:val="000000" w:themeColor="text1"/>
+              </w:rPr>
+              <w:t>labs(</w:t>
+            </w:r>
+            <w:proofErr w:type="gramEnd"/>
+            <w:r>
+              <w:rPr>
+                <w:rFonts w:ascii="Courier New" w:hAnsi="Courier New" w:cs="Courier New"/>
+                <w:color w:val="000000" w:themeColor="text1"/>
+              </w:rPr>
+              <w:t>x = “Permuted Difference in Means (</w:t>
             </w:r>
             <w:r>
               <w:rPr>
@@ -2356,7 +2232,15 @@
                 <w:rFonts w:ascii="Courier New" w:hAnsi="Courier New" w:cs="Courier New"/>
                 <w:color w:val="000000" w:themeColor="text1"/>
               </w:rPr>
-              <w:t>shade_p_value</w:t>
+              <w:t>shade_p_</w:t>
+            </w:r>
+            <w:proofErr w:type="gramStart"/>
+            <w:r>
+              <w:rPr>
+                <w:rFonts w:ascii="Courier New" w:hAnsi="Courier New" w:cs="Courier New"/>
+                <w:color w:val="000000" w:themeColor="text1"/>
+              </w:rPr>
+              <w:t>value</w:t>
             </w:r>
             <w:proofErr w:type="spellEnd"/>
             <w:r>
@@ -2367,6 +2251,7 @@
               <w:t>(</w:t>
             </w:r>
             <w:proofErr w:type="spellStart"/>
+            <w:proofErr w:type="gramEnd"/>
             <w:r>
               <w:rPr>
                 <w:rFonts w:ascii="Courier New" w:hAnsi="Courier New" w:cs="Courier New"/>
@@ -2507,7 +2392,14 @@
               <w:rPr>
                 <w:rFonts w:ascii="Courier New" w:hAnsi="Courier New" w:cs="Courier New"/>
               </w:rPr>
-              <w:t>get_p_value</w:t>
+              <w:t>get_p_</w:t>
+            </w:r>
+            <w:proofErr w:type="gramStart"/>
+            <w:r>
+              <w:rPr>
+                <w:rFonts w:ascii="Courier New" w:hAnsi="Courier New" w:cs="Courier New"/>
+              </w:rPr>
+              <w:t>value</w:t>
             </w:r>
             <w:proofErr w:type="spellEnd"/>
             <w:r>
@@ -2517,6 +2409,7 @@
               <w:t>(</w:t>
             </w:r>
             <w:proofErr w:type="spellStart"/>
+            <w:proofErr w:type="gramEnd"/>
             <w:r>
               <w:rPr>
                 <w:rFonts w:ascii="Courier New" w:hAnsi="Courier New" w:cs="Courier New"/>
@@ -2747,6 +2640,7 @@
               <w:t xml:space="preserve"> &lt;- </w:t>
             </w:r>
             <w:proofErr w:type="spellStart"/>
+            <w:proofErr w:type="gramStart"/>
             <w:r>
               <w:rPr>
                 <w:rFonts w:ascii="Courier New" w:hAnsi="Courier New" w:cs="Courier New"/>
@@ -2762,6 +2656,7 @@
               </w:rPr>
               <w:t>(</w:t>
             </w:r>
+            <w:proofErr w:type="gramEnd"/>
             <w:r>
               <w:rPr>
                 <w:rFonts w:ascii="Courier New" w:hAnsi="Courier New" w:cs="Courier New"/>
@@ -2841,7 +2736,14 @@
               <w:rPr>
                 <w:rFonts w:ascii="Courier New" w:hAnsi="Courier New" w:cs="Courier New"/>
               </w:rPr>
-              <w:t>my_model</w:t>
+              <w:t>my_</w:t>
+            </w:r>
+            <w:proofErr w:type="gramStart"/>
+            <w:r>
+              <w:rPr>
+                <w:rFonts w:ascii="Courier New" w:hAnsi="Courier New" w:cs="Courier New"/>
+              </w:rPr>
+              <w:t>model</w:t>
             </w:r>
             <w:proofErr w:type="spellEnd"/>
             <w:r>
@@ -2854,7 +2756,14 @@
               <w:rPr>
                 <w:rFonts w:ascii="Courier New" w:hAnsi="Courier New" w:cs="Courier New"/>
               </w:rPr>
-              <w:t>%&gt;%</w:t>
+              <w:t>%</w:t>
+            </w:r>
+            <w:proofErr w:type="gramEnd"/>
+            <w:r>
+              <w:rPr>
+                <w:rFonts w:ascii="Courier New" w:hAnsi="Courier New" w:cs="Courier New"/>
+              </w:rPr>
+              <w:t>&gt;%</w:t>
             </w:r>
           </w:p>
           <w:p>
@@ -2875,12 +2784,21 @@
               </w:rPr>
               <w:t xml:space="preserve">   </w:t>
             </w:r>
-            <w:r>
-              <w:rPr>
-                <w:rFonts w:ascii="Courier New" w:hAnsi="Courier New" w:cs="Courier New"/>
-                <w:color w:val="000000" w:themeColor="text1"/>
-              </w:rPr>
-              <w:t>tidy()</w:t>
+            <w:proofErr w:type="gramStart"/>
+            <w:r>
+              <w:rPr>
+                <w:rFonts w:ascii="Courier New" w:hAnsi="Courier New" w:cs="Courier New"/>
+                <w:color w:val="000000" w:themeColor="text1"/>
+              </w:rPr>
+              <w:t>tidy(</w:t>
+            </w:r>
+            <w:proofErr w:type="gramEnd"/>
+            <w:r>
+              <w:rPr>
+                <w:rFonts w:ascii="Courier New" w:hAnsi="Courier New" w:cs="Courier New"/>
+                <w:color w:val="000000" w:themeColor="text1"/>
+              </w:rPr>
+              <w:t>)</w:t>
             </w:r>
           </w:p>
         </w:tc>

</xml_diff>